<commit_message>
legere correction de la story
</commit_message>
<xml_diff>
--- a/docs/GDD.docx
+++ b/docs/GDD.docx
@@ -1,6 +1,7 @@
 
 <file path=word/document.xml><?xml version="1.0" encoding="utf-8"?>
 <w:document xmlns:wpc="http://schemas.microsoft.com/office/word/2010/wordprocessingCanvas" xmlns:mc="http://schemas.openxmlformats.org/markup-compatibility/2006" xmlns:o="urn:schemas-microsoft-com:office:office" xmlns:r="http://schemas.openxmlformats.org/officeDocument/2006/relationships" xmlns:m="http://schemas.openxmlformats.org/officeDocument/2006/math" xmlns:v="urn:schemas-microsoft-com:vml" xmlns:wp14="http://schemas.microsoft.com/office/word/2010/wordprocessingDrawing" xmlns:wp="http://schemas.openxmlformats.org/drawingml/2006/wordprocessingDrawing" xmlns:w10="urn:schemas-microsoft-com:office:word" xmlns:w="http://schemas.openxmlformats.org/wordprocessingml/2006/main" xmlns:w14="http://schemas.microsoft.com/office/word/2010/wordml" xmlns:wpg="http://schemas.microsoft.com/office/word/2010/wordprocessingGroup" xmlns:wpi="http://schemas.microsoft.com/office/word/2010/wordprocessingInk" xmlns:wne="http://schemas.microsoft.com/office/word/2006/wordml" xmlns:wps="http://schemas.microsoft.com/office/word/2010/wordprocessingShape" mc:Ignorable="w14 wp14">
+  <w:background w:color="808080" w:themeColor="text1" w:themeTint="7F"/>
   <w:body>
     <w:p>
       <w:pPr>
@@ -547,7 +548,28 @@
           <w:sz w:val="28"/>
           <w:szCs w:val="28"/>
         </w:rPr>
-        <w:t xml:space="preserve"> fut enleva sa fille pour être remis au scientifique.</w:t>
+        <w:t xml:space="preserve"> </w:t>
+      </w:r>
+      <w:r>
+        <w:rPr>
+          <w:sz w:val="28"/>
+          <w:szCs w:val="28"/>
+        </w:rPr>
+        <w:t xml:space="preserve"> enlev</w:t>
+      </w:r>
+      <w:r>
+        <w:rPr>
+          <w:sz w:val="28"/>
+          <w:szCs w:val="28"/>
+        </w:rPr>
+        <w:t>a l</w:t>
+      </w:r>
+      <w:r>
+        <w:rPr>
+          <w:sz w:val="28"/>
+          <w:szCs w:val="28"/>
+        </w:rPr>
+        <w:t>a fille pour être remis au scientifique.</w:t>
       </w:r>
     </w:p>
     <w:p>
@@ -671,7 +693,16 @@
           <w:sz w:val="28"/>
           <w:szCs w:val="28"/>
         </w:rPr>
-        <w:t xml:space="preserve">son système nerveux. Elle comprit rapidement qu’elle était sujette aux expériences militaires de son père. Puis vint la rage … </w:t>
+        <w:t>son système nerve</w:t>
+      </w:r>
+      <w:bookmarkStart w:id="0" w:name="_GoBack"/>
+      <w:bookmarkEnd w:id="0"/>
+      <w:r>
+        <w:rPr>
+          <w:sz w:val="28"/>
+          <w:szCs w:val="28"/>
+        </w:rPr>
+        <w:t xml:space="preserve">ux. Elle comprit rapidement qu’elle était sujette aux expériences militaires de son père. Puis vint la rage … </w:t>
       </w:r>
     </w:p>
     <w:p>
@@ -1652,7 +1683,6 @@
         <w:rPr>
           <w:sz w:val="28"/>
           <w:szCs w:val="28"/>
-          <w:u w:val="single"/>
         </w:rPr>
       </w:pPr>
       <w:r>
@@ -1725,16 +1755,7 @@
           <w:szCs w:val="28"/>
         </w:rPr>
         <w:lastRenderedPageBreak/>
-        <w:t>trajectoire variable selon l’arme sélectionné. So</w:t>
-      </w:r>
-      <w:bookmarkStart w:id="0" w:name="_GoBack"/>
-      <w:bookmarkEnd w:id="0"/>
-      <w:r>
-        <w:rPr>
-          <w:sz w:val="28"/>
-          <w:szCs w:val="28"/>
-        </w:rPr>
-        <w:t xml:space="preserve">ustrait la valeur munitions par le nombre de </w:t>
+        <w:t xml:space="preserve">trajectoire variable selon l’arme sélectionné. Soustrait la valeur munitions par le nombre de </w:t>
       </w:r>
       <w:proofErr w:type="spellStart"/>
       <w:r>
@@ -1751,6 +1772,104 @@
           <w:szCs w:val="28"/>
         </w:rPr>
         <w:t xml:space="preserve"> tirées</w:t>
+      </w:r>
+      <w:r>
+        <w:rPr>
+          <w:sz w:val="28"/>
+          <w:szCs w:val="28"/>
+        </w:rPr>
+        <w:t>.</w:t>
+      </w:r>
+    </w:p>
+    <w:p>
+      <w:pPr>
+        <w:jc w:val="center"/>
+        <w:rPr>
+          <w:b/>
+          <w:color w:val="FF0000"/>
+          <w:sz w:val="40"/>
+          <w:szCs w:val="40"/>
+        </w:rPr>
+      </w:pPr>
+      <w:r>
+        <w:rPr>
+          <w:b/>
+          <w:color w:val="FF0000"/>
+          <w:sz w:val="40"/>
+          <w:szCs w:val="40"/>
+        </w:rPr>
+        <w:t>//------------------------</w:t>
+      </w:r>
+      <w:r>
+        <w:rPr>
+          <w:b/>
+          <w:color w:val="FF0000"/>
+          <w:sz w:val="40"/>
+          <w:szCs w:val="40"/>
+        </w:rPr>
+        <w:t xml:space="preserve">LEVEL </w:t>
+      </w:r>
+      <w:r>
+        <w:rPr>
+          <w:b/>
+          <w:color w:val="FF0000"/>
+          <w:sz w:val="40"/>
+          <w:szCs w:val="40"/>
+        </w:rPr>
+        <w:t>DESIGN------------------------</w:t>
+      </w:r>
+    </w:p>
+    <w:p>
+      <w:pPr>
+        <w:jc w:val="center"/>
+        <w:rPr>
+          <w:sz w:val="28"/>
+          <w:szCs w:val="28"/>
+        </w:rPr>
+      </w:pPr>
+      <w:r>
+        <w:rPr>
+          <w:b/>
+          <w:sz w:val="40"/>
+          <w:szCs w:val="40"/>
+          <w:u w:val="single"/>
+        </w:rPr>
+        <w:t xml:space="preserve"> Obstacles</w:t>
+      </w:r>
+      <w:r>
+        <w:rPr>
+          <w:b/>
+          <w:sz w:val="40"/>
+          <w:szCs w:val="40"/>
+          <w:u w:val="single"/>
+        </w:rPr>
+        <w:t xml:space="preserve"> : </w:t>
+      </w:r>
+      <w:r>
+        <w:rPr>
+          <w:b/>
+          <w:sz w:val="40"/>
+          <w:szCs w:val="40"/>
+        </w:rPr>
+        <w:t>(</w:t>
+      </w:r>
+      <w:proofErr w:type="spellStart"/>
+      <w:r>
+        <w:rPr>
+          <w:b/>
+          <w:sz w:val="40"/>
+          <w:szCs w:val="40"/>
+        </w:rPr>
+        <w:t>rf</w:t>
+      </w:r>
+      <w:proofErr w:type="spellEnd"/>
+      <w:r>
+        <w:rPr>
+          <w:b/>
+          <w:sz w:val="40"/>
+          <w:szCs w:val="40"/>
+        </w:rPr>
+        <w:t> : docs /obstacles.png)</w:t>
       </w:r>
     </w:p>
     <w:p>
@@ -2699,7 +2818,7 @@
 </file>
 
 <file path=customXml/itemProps1.xml><?xml version="1.0" encoding="utf-8"?>
-<ds:datastoreItem xmlns:ds="http://schemas.openxmlformats.org/officeDocument/2006/customXml" ds:itemID="{6116F912-66AD-4F81-A519-04699C36E74B}">
+<ds:datastoreItem xmlns:ds="http://schemas.openxmlformats.org/officeDocument/2006/customXml" ds:itemID="{68DD56B4-D83F-4305-8C7F-E7542F933CEC}">
   <ds:schemaRefs>
     <ds:schemaRef ds:uri="http://schemas.openxmlformats.org/officeDocument/2006/bibliography"/>
   </ds:schemaRefs>

</xml_diff>

<commit_message>
continuation du gdd(bientot le chara by strik)
</commit_message>
<xml_diff>
--- a/docs/GDD.docx
+++ b/docs/GDD.docx
@@ -1042,6 +1042,765 @@
         <w:jc w:val="center"/>
         <w:rPr>
           <w:b/>
+          <w:sz w:val="40"/>
+          <w:szCs w:val="40"/>
+          <w:u w:val="single"/>
+        </w:rPr>
+      </w:pPr>
+      <w:r>
+        <w:rPr>
+          <w:b/>
+          <w:sz w:val="40"/>
+          <w:szCs w:val="40"/>
+          <w:u w:val="single"/>
+        </w:rPr>
+        <w:t>Fiches perso :</w:t>
+      </w:r>
+    </w:p>
+    <w:p>
+      <w:pPr>
+        <w:jc w:val="center"/>
+        <w:rPr>
+          <w:b/>
+          <w:color w:val="FF0000"/>
+          <w:sz w:val="40"/>
+          <w:szCs w:val="40"/>
+          <w:u w:val="single"/>
+        </w:rPr>
+      </w:pPr>
+      <w:proofErr w:type="spellStart"/>
+      <w:r>
+        <w:rPr>
+          <w:b/>
+          <w:color w:val="FF0000"/>
+          <w:sz w:val="40"/>
+          <w:szCs w:val="40"/>
+          <w:u w:val="single"/>
+        </w:rPr>
+        <w:t>Alsea</w:t>
+      </w:r>
+      <w:proofErr w:type="spellEnd"/>
+    </w:p>
+    <w:tbl>
+      <w:tblPr>
+        <w:tblStyle w:val="Grilledutableau"/>
+        <w:tblW w:w="0" w:type="auto"/>
+        <w:tblLook w:val="04A0" w:firstRow="1" w:lastRow="0" w:firstColumn="1" w:lastColumn="0" w:noHBand="0" w:noVBand="1"/>
+      </w:tblPr>
+      <w:tblGrid>
+        <w:gridCol w:w="2290"/>
+        <w:gridCol w:w="6998"/>
+      </w:tblGrid>
+      <w:tr>
+        <w:tc>
+          <w:tcPr>
+            <w:tcW w:w="2290" w:type="dxa"/>
+          </w:tcPr>
+          <w:p>
+            <w:pPr>
+              <w:jc w:val="center"/>
+              <w:rPr>
+                <w:sz w:val="40"/>
+                <w:szCs w:val="40"/>
+              </w:rPr>
+            </w:pPr>
+            <w:r>
+              <w:rPr>
+                <w:sz w:val="40"/>
+                <w:szCs w:val="40"/>
+              </w:rPr>
+              <w:t>Nom</w:t>
+            </w:r>
+            <w:r>
+              <w:rPr>
+                <w:sz w:val="40"/>
+                <w:szCs w:val="40"/>
+              </w:rPr>
+              <w:t xml:space="preserve"> </w:t>
+            </w:r>
+            <w:r>
+              <w:rPr>
+                <w:sz w:val="40"/>
+                <w:szCs w:val="40"/>
+              </w:rPr>
+              <w:t>complet</w:t>
+            </w:r>
+          </w:p>
+        </w:tc>
+        <w:tc>
+          <w:tcPr>
+            <w:tcW w:w="6998" w:type="dxa"/>
+          </w:tcPr>
+          <w:p>
+            <w:pPr>
+              <w:spacing w:line="480" w:lineRule="auto"/>
+              <w:jc w:val="center"/>
+              <w:rPr>
+                <w:sz w:val="40"/>
+                <w:szCs w:val="40"/>
+              </w:rPr>
+            </w:pPr>
+            <w:proofErr w:type="spellStart"/>
+            <w:r>
+              <w:rPr>
+                <w:sz w:val="40"/>
+                <w:szCs w:val="40"/>
+              </w:rPr>
+              <w:t>Alsea</w:t>
+            </w:r>
+            <w:proofErr w:type="spellEnd"/>
+            <w:r>
+              <w:rPr>
+                <w:sz w:val="40"/>
+                <w:szCs w:val="40"/>
+              </w:rPr>
+              <w:t xml:space="preserve"> </w:t>
+            </w:r>
+            <w:proofErr w:type="spellStart"/>
+            <w:r>
+              <w:rPr>
+                <w:sz w:val="40"/>
+                <w:szCs w:val="40"/>
+              </w:rPr>
+              <w:t>Fulgor</w:t>
+            </w:r>
+            <w:proofErr w:type="spellEnd"/>
+          </w:p>
+        </w:tc>
+      </w:tr>
+      <w:tr>
+        <w:tc>
+          <w:tcPr>
+            <w:tcW w:w="2290" w:type="dxa"/>
+          </w:tcPr>
+          <w:p>
+            <w:pPr>
+              <w:jc w:val="center"/>
+              <w:rPr>
+                <w:sz w:val="40"/>
+                <w:szCs w:val="40"/>
+              </w:rPr>
+            </w:pPr>
+            <w:r>
+              <w:rPr>
+                <w:sz w:val="40"/>
+                <w:szCs w:val="40"/>
+              </w:rPr>
+              <w:t>sexe</w:t>
+            </w:r>
+          </w:p>
+        </w:tc>
+        <w:tc>
+          <w:tcPr>
+            <w:tcW w:w="6998" w:type="dxa"/>
+          </w:tcPr>
+          <w:p>
+            <w:pPr>
+              <w:jc w:val="center"/>
+              <w:rPr>
+                <w:sz w:val="40"/>
+                <w:szCs w:val="40"/>
+              </w:rPr>
+            </w:pPr>
+            <w:r>
+              <w:rPr>
+                <w:sz w:val="40"/>
+                <w:szCs w:val="40"/>
+              </w:rPr>
+              <w:t>féminin</w:t>
+            </w:r>
+          </w:p>
+        </w:tc>
+      </w:tr>
+      <w:tr>
+        <w:tc>
+          <w:tcPr>
+            <w:tcW w:w="2290" w:type="dxa"/>
+          </w:tcPr>
+          <w:p>
+            <w:pPr>
+              <w:jc w:val="center"/>
+              <w:rPr>
+                <w:sz w:val="40"/>
+                <w:szCs w:val="40"/>
+              </w:rPr>
+            </w:pPr>
+            <w:r>
+              <w:rPr>
+                <w:sz w:val="40"/>
+                <w:szCs w:val="40"/>
+              </w:rPr>
+              <w:t>Age</w:t>
+            </w:r>
+          </w:p>
+        </w:tc>
+        <w:tc>
+          <w:tcPr>
+            <w:tcW w:w="6998" w:type="dxa"/>
+          </w:tcPr>
+          <w:p>
+            <w:pPr>
+              <w:jc w:val="center"/>
+              <w:rPr>
+                <w:sz w:val="40"/>
+                <w:szCs w:val="40"/>
+              </w:rPr>
+            </w:pPr>
+            <w:r>
+              <w:rPr>
+                <w:sz w:val="40"/>
+                <w:szCs w:val="40"/>
+              </w:rPr>
+              <w:t>19</w:t>
+            </w:r>
+          </w:p>
+        </w:tc>
+      </w:tr>
+      <w:tr>
+        <w:tc>
+          <w:tcPr>
+            <w:tcW w:w="2290" w:type="dxa"/>
+          </w:tcPr>
+          <w:p>
+            <w:pPr>
+              <w:jc w:val="center"/>
+              <w:rPr>
+                <w:sz w:val="40"/>
+                <w:szCs w:val="40"/>
+              </w:rPr>
+            </w:pPr>
+            <w:r>
+              <w:rPr>
+                <w:sz w:val="40"/>
+                <w:szCs w:val="40"/>
+              </w:rPr>
+              <w:t>poids</w:t>
+            </w:r>
+          </w:p>
+        </w:tc>
+        <w:tc>
+          <w:tcPr>
+            <w:tcW w:w="6998" w:type="dxa"/>
+          </w:tcPr>
+          <w:p>
+            <w:pPr>
+              <w:jc w:val="center"/>
+              <w:rPr>
+                <w:sz w:val="40"/>
+                <w:szCs w:val="40"/>
+              </w:rPr>
+            </w:pPr>
+            <w:r>
+              <w:rPr>
+                <w:sz w:val="40"/>
+                <w:szCs w:val="40"/>
+              </w:rPr>
+              <w:t>56</w:t>
+            </w:r>
+            <w:r>
+              <w:rPr>
+                <w:sz w:val="40"/>
+                <w:szCs w:val="40"/>
+              </w:rPr>
+              <w:t xml:space="preserve"> kg</w:t>
+            </w:r>
+          </w:p>
+        </w:tc>
+      </w:tr>
+      <w:tr>
+        <w:tc>
+          <w:tcPr>
+            <w:tcW w:w="2290" w:type="dxa"/>
+          </w:tcPr>
+          <w:p>
+            <w:pPr>
+              <w:jc w:val="center"/>
+              <w:rPr>
+                <w:sz w:val="40"/>
+                <w:szCs w:val="40"/>
+              </w:rPr>
+            </w:pPr>
+            <w:r>
+              <w:rPr>
+                <w:sz w:val="40"/>
+                <w:szCs w:val="40"/>
+              </w:rPr>
+              <w:t>taille</w:t>
+            </w:r>
+          </w:p>
+        </w:tc>
+        <w:tc>
+          <w:tcPr>
+            <w:tcW w:w="6998" w:type="dxa"/>
+          </w:tcPr>
+          <w:p>
+            <w:pPr>
+              <w:jc w:val="center"/>
+              <w:rPr>
+                <w:sz w:val="40"/>
+                <w:szCs w:val="40"/>
+              </w:rPr>
+            </w:pPr>
+            <w:r>
+              <w:rPr>
+                <w:sz w:val="40"/>
+                <w:szCs w:val="40"/>
+              </w:rPr>
+              <w:t>1m66</w:t>
+            </w:r>
+          </w:p>
+        </w:tc>
+      </w:tr>
+      <w:tr>
+        <w:tc>
+          <w:tcPr>
+            <w:tcW w:w="2290" w:type="dxa"/>
+          </w:tcPr>
+          <w:p>
+            <w:pPr>
+              <w:jc w:val="center"/>
+              <w:rPr>
+                <w:sz w:val="40"/>
+                <w:szCs w:val="40"/>
+              </w:rPr>
+            </w:pPr>
+            <w:r>
+              <w:rPr>
+                <w:sz w:val="40"/>
+                <w:szCs w:val="40"/>
+              </w:rPr>
+              <w:t>mensuration</w:t>
+            </w:r>
+          </w:p>
+        </w:tc>
+        <w:tc>
+          <w:tcPr>
+            <w:tcW w:w="6998" w:type="dxa"/>
+          </w:tcPr>
+          <w:p>
+            <w:pPr>
+              <w:jc w:val="center"/>
+              <w:rPr>
+                <w:sz w:val="40"/>
+                <w:szCs w:val="40"/>
+              </w:rPr>
+            </w:pPr>
+            <w:r>
+              <w:rPr>
+                <w:sz w:val="40"/>
+                <w:szCs w:val="40"/>
+              </w:rPr>
+              <w:t>80-58-72</w:t>
+            </w:r>
+          </w:p>
+        </w:tc>
+      </w:tr>
+      <w:tr>
+        <w:tc>
+          <w:tcPr>
+            <w:tcW w:w="2290" w:type="dxa"/>
+          </w:tcPr>
+          <w:p>
+            <w:pPr>
+              <w:jc w:val="center"/>
+              <w:rPr>
+                <w:sz w:val="40"/>
+                <w:szCs w:val="40"/>
+              </w:rPr>
+            </w:pPr>
+            <w:r>
+              <w:rPr>
+                <w:sz w:val="40"/>
+                <w:szCs w:val="40"/>
+              </w:rPr>
+              <w:t>peau</w:t>
+            </w:r>
+          </w:p>
+        </w:tc>
+        <w:tc>
+          <w:tcPr>
+            <w:tcW w:w="6998" w:type="dxa"/>
+          </w:tcPr>
+          <w:p>
+            <w:pPr>
+              <w:jc w:val="center"/>
+              <w:rPr>
+                <w:sz w:val="40"/>
+                <w:szCs w:val="40"/>
+              </w:rPr>
+            </w:pPr>
+            <w:r>
+              <w:rPr>
+                <w:sz w:val="40"/>
+                <w:szCs w:val="40"/>
+              </w:rPr>
+              <w:t>Claire, nuance neutre</w:t>
+            </w:r>
+          </w:p>
+        </w:tc>
+      </w:tr>
+      <w:tr>
+        <w:tc>
+          <w:tcPr>
+            <w:tcW w:w="2290" w:type="dxa"/>
+          </w:tcPr>
+          <w:p>
+            <w:pPr>
+              <w:jc w:val="center"/>
+              <w:rPr>
+                <w:sz w:val="40"/>
+                <w:szCs w:val="40"/>
+              </w:rPr>
+            </w:pPr>
+            <w:r>
+              <w:rPr>
+                <w:sz w:val="40"/>
+                <w:szCs w:val="40"/>
+              </w:rPr>
+              <w:t>cheveux</w:t>
+            </w:r>
+          </w:p>
+        </w:tc>
+        <w:tc>
+          <w:tcPr>
+            <w:tcW w:w="6998" w:type="dxa"/>
+          </w:tcPr>
+          <w:p>
+            <w:pPr>
+              <w:jc w:val="center"/>
+              <w:rPr>
+                <w:sz w:val="40"/>
+                <w:szCs w:val="40"/>
+              </w:rPr>
+            </w:pPr>
+            <w:proofErr w:type="spellStart"/>
+            <w:r>
+              <w:rPr>
+                <w:sz w:val="40"/>
+                <w:szCs w:val="40"/>
+              </w:rPr>
+              <w:t>Long</w:t>
+            </w:r>
+            <w:proofErr w:type="gramStart"/>
+            <w:r>
+              <w:rPr>
+                <w:sz w:val="40"/>
+                <w:szCs w:val="40"/>
+              </w:rPr>
+              <w:t>,foncé</w:t>
+            </w:r>
+            <w:proofErr w:type="spellEnd"/>
+            <w:proofErr w:type="gramEnd"/>
+          </w:p>
+        </w:tc>
+      </w:tr>
+      <w:tr>
+        <w:tc>
+          <w:tcPr>
+            <w:tcW w:w="2290" w:type="dxa"/>
+          </w:tcPr>
+          <w:p>
+            <w:pPr>
+              <w:jc w:val="center"/>
+              <w:rPr>
+                <w:sz w:val="40"/>
+                <w:szCs w:val="40"/>
+              </w:rPr>
+            </w:pPr>
+            <w:r>
+              <w:rPr>
+                <w:sz w:val="40"/>
+                <w:szCs w:val="40"/>
+              </w:rPr>
+              <w:t>organisation</w:t>
+            </w:r>
+          </w:p>
+        </w:tc>
+        <w:tc>
+          <w:tcPr>
+            <w:tcW w:w="6998" w:type="dxa"/>
+          </w:tcPr>
+          <w:p>
+            <w:pPr>
+              <w:jc w:val="center"/>
+              <w:rPr>
+                <w:sz w:val="40"/>
+                <w:szCs w:val="40"/>
+              </w:rPr>
+            </w:pPr>
+            <w:r>
+              <w:rPr>
+                <w:sz w:val="40"/>
+                <w:szCs w:val="40"/>
+              </w:rPr>
+              <w:t>droitière</w:t>
+            </w:r>
+          </w:p>
+        </w:tc>
+      </w:tr>
+      <w:tr>
+        <w:tc>
+          <w:tcPr>
+            <w:tcW w:w="2290" w:type="dxa"/>
+          </w:tcPr>
+          <w:p>
+            <w:pPr>
+              <w:jc w:val="center"/>
+              <w:rPr>
+                <w:sz w:val="40"/>
+                <w:szCs w:val="40"/>
+              </w:rPr>
+            </w:pPr>
+            <w:r>
+              <w:rPr>
+                <w:sz w:val="40"/>
+                <w:szCs w:val="40"/>
+              </w:rPr>
+              <w:t xml:space="preserve">Arme </w:t>
+            </w:r>
+            <w:r>
+              <w:rPr>
+                <w:sz w:val="40"/>
+                <w:szCs w:val="40"/>
+              </w:rPr>
+              <w:t>utilisée</w:t>
+            </w:r>
+          </w:p>
+        </w:tc>
+        <w:tc>
+          <w:tcPr>
+            <w:tcW w:w="6998" w:type="dxa"/>
+          </w:tcPr>
+          <w:p>
+            <w:pPr>
+              <w:jc w:val="center"/>
+              <w:rPr>
+                <w:sz w:val="40"/>
+                <w:szCs w:val="40"/>
+              </w:rPr>
+            </w:pPr>
+            <w:r>
+              <w:rPr>
+                <w:sz w:val="40"/>
+                <w:szCs w:val="40"/>
+              </w:rPr>
+              <w:t xml:space="preserve">Sorte de </w:t>
+            </w:r>
+            <w:proofErr w:type="spellStart"/>
+            <w:r>
+              <w:rPr>
+                <w:sz w:val="40"/>
+                <w:szCs w:val="40"/>
+              </w:rPr>
+              <w:t>GunBlade</w:t>
+            </w:r>
+            <w:proofErr w:type="spellEnd"/>
+          </w:p>
+          <w:p>
+            <w:pPr>
+              <w:jc w:val="center"/>
+              <w:rPr>
+                <w:sz w:val="40"/>
+                <w:szCs w:val="40"/>
+              </w:rPr>
+            </w:pPr>
+            <w:r>
+              <w:rPr>
+                <w:sz w:val="40"/>
+                <w:szCs w:val="40"/>
+              </w:rPr>
+              <w:t>(no</w:t>
+            </w:r>
+            <w:r>
+              <w:rPr>
+                <w:sz w:val="40"/>
+                <w:szCs w:val="40"/>
+              </w:rPr>
+              <w:t>u</w:t>
+            </w:r>
+            <w:r>
+              <w:rPr>
+                <w:sz w:val="40"/>
+                <w:szCs w:val="40"/>
+              </w:rPr>
+              <w:t>veau critères)</w:t>
+            </w:r>
+          </w:p>
+        </w:tc>
+      </w:tr>
+      <w:tr>
+        <w:tc>
+          <w:tcPr>
+            <w:tcW w:w="2290" w:type="dxa"/>
+          </w:tcPr>
+          <w:p>
+            <w:pPr>
+              <w:jc w:val="center"/>
+              <w:rPr>
+                <w:sz w:val="40"/>
+                <w:szCs w:val="40"/>
+              </w:rPr>
+            </w:pPr>
+            <w:r>
+              <w:rPr>
+                <w:sz w:val="40"/>
+                <w:szCs w:val="40"/>
+              </w:rPr>
+              <w:t xml:space="preserve">   personnalité</w:t>
+            </w:r>
+          </w:p>
+        </w:tc>
+        <w:tc>
+          <w:tcPr>
+            <w:tcW w:w="6998" w:type="dxa"/>
+          </w:tcPr>
+          <w:p>
+            <w:pPr>
+              <w:jc w:val="center"/>
+              <w:rPr>
+                <w:sz w:val="40"/>
+                <w:szCs w:val="40"/>
+              </w:rPr>
+            </w:pPr>
+            <w:r>
+              <w:rPr>
+                <w:sz w:val="40"/>
+                <w:szCs w:val="40"/>
+              </w:rPr>
+              <w:t xml:space="preserve">Avant la transformation en </w:t>
+            </w:r>
+            <w:proofErr w:type="spellStart"/>
+            <w:r>
+              <w:rPr>
+                <w:sz w:val="40"/>
+                <w:szCs w:val="40"/>
+              </w:rPr>
+              <w:t>armored</w:t>
+            </w:r>
+            <w:proofErr w:type="spellEnd"/>
+            <w:r>
+              <w:rPr>
+                <w:sz w:val="40"/>
+                <w:szCs w:val="40"/>
+              </w:rPr>
+              <w:t> : inconnu pour le joueur</w:t>
+            </w:r>
+          </w:p>
+          <w:p>
+            <w:pPr>
+              <w:jc w:val="center"/>
+              <w:rPr>
+                <w:sz w:val="40"/>
+                <w:szCs w:val="40"/>
+              </w:rPr>
+            </w:pPr>
+            <w:r>
+              <w:rPr>
+                <w:sz w:val="40"/>
+                <w:szCs w:val="40"/>
+              </w:rPr>
+              <w:t xml:space="preserve">Apres la transformation en </w:t>
+            </w:r>
+            <w:proofErr w:type="spellStart"/>
+            <w:r>
+              <w:rPr>
+                <w:sz w:val="40"/>
+                <w:szCs w:val="40"/>
+              </w:rPr>
+              <w:t>Armored</w:t>
+            </w:r>
+            <w:proofErr w:type="spellEnd"/>
+            <w:r>
+              <w:rPr>
+                <w:sz w:val="40"/>
+                <w:szCs w:val="40"/>
+              </w:rPr>
+              <w:t> :</w:t>
+            </w:r>
+          </w:p>
+          <w:p>
+            <w:pPr>
+              <w:jc w:val="center"/>
+              <w:rPr>
+                <w:sz w:val="40"/>
+                <w:szCs w:val="40"/>
+              </w:rPr>
+            </w:pPr>
+            <w:r>
+              <w:rPr>
+                <w:sz w:val="40"/>
+                <w:szCs w:val="40"/>
+              </w:rPr>
+              <w:t>Extrêmement agressive</w:t>
+            </w:r>
+          </w:p>
+        </w:tc>
+      </w:tr>
+    </w:tbl>
+    <w:p>
+      <w:pPr>
+        <w:rPr>
+          <w:b/>
+          <w:sz w:val="40"/>
+          <w:szCs w:val="40"/>
+          <w:u w:val="single"/>
+        </w:rPr>
+      </w:pPr>
+      <w:r>
+        <w:rPr>
+          <w:b/>
+          <w:sz w:val="40"/>
+          <w:szCs w:val="40"/>
+          <w:u w:val="single"/>
+        </w:rPr>
+        <w:t xml:space="preserve">Fiches ennemis </w:t>
+      </w:r>
+      <w:proofErr w:type="spellStart"/>
+      <w:r>
+        <w:rPr>
+          <w:b/>
+          <w:sz w:val="40"/>
+          <w:szCs w:val="40"/>
+          <w:u w:val="single"/>
+        </w:rPr>
+        <w:t>comming</w:t>
+      </w:r>
+      <w:proofErr w:type="spellEnd"/>
+      <w:r>
+        <w:rPr>
+          <w:b/>
+          <w:sz w:val="40"/>
+          <w:szCs w:val="40"/>
+          <w:u w:val="single"/>
+        </w:rPr>
+        <w:t xml:space="preserve"> </w:t>
+      </w:r>
+      <w:proofErr w:type="spellStart"/>
+      <w:r>
+        <w:rPr>
+          <w:b/>
+          <w:sz w:val="40"/>
+          <w:szCs w:val="40"/>
+          <w:u w:val="single"/>
+        </w:rPr>
+        <w:t>soon</w:t>
+      </w:r>
+      <w:proofErr w:type="spellEnd"/>
+    </w:p>
+    <w:p>
+      <w:pPr>
+        <w:jc w:val="center"/>
+        <w:rPr>
+          <w:sz w:val="28"/>
+          <w:szCs w:val="28"/>
+        </w:rPr>
+      </w:pPr>
+    </w:p>
+    <w:p>
+      <w:pPr>
+        <w:jc w:val="center"/>
+        <w:rPr>
+          <w:b/>
           <w:color w:val="FF0000"/>
           <w:sz w:val="40"/>
           <w:szCs w:val="40"/>
@@ -1810,7 +2569,6 @@
           <w:szCs w:val="40"/>
           <w:u w:val="single"/>
         </w:rPr>
-        <w:lastRenderedPageBreak/>
         <w:t>Obstacles</w:t>
       </w:r>
       <w:r>
@@ -1859,43 +2617,807 @@
           <w:szCs w:val="40"/>
         </w:rPr>
       </w:pPr>
-      <w:r>
-        <w:rPr>
-          <w:b/>
-          <w:color w:val="FF0000"/>
-          <w:sz w:val="40"/>
-          <w:szCs w:val="40"/>
-        </w:rPr>
-        <w:t>//------------------------</w:t>
-      </w:r>
-      <w:r>
-        <w:rPr>
-          <w:b/>
-          <w:color w:val="FF0000"/>
-          <w:sz w:val="40"/>
-          <w:szCs w:val="40"/>
-        </w:rPr>
-        <w:t>ERGONOMIE ET HUD</w:t>
-      </w:r>
-      <w:r>
-        <w:rPr>
-          <w:b/>
-          <w:color w:val="FF0000"/>
-          <w:sz w:val="40"/>
-          <w:szCs w:val="40"/>
-        </w:rPr>
-        <w:t>------------------</w:t>
-      </w:r>
     </w:p>
     <w:p>
       <w:pPr>
         <w:jc w:val="center"/>
         <w:rPr>
           <w:b/>
-          <w:sz w:val="40"/>
-          <w:szCs w:val="40"/>
-        </w:rPr>
-      </w:pPr>
+          <w:color w:val="FF0000"/>
+          <w:sz w:val="40"/>
+          <w:szCs w:val="40"/>
+        </w:rPr>
+      </w:pPr>
+    </w:p>
+    <w:p>
+      <w:pPr>
+        <w:jc w:val="center"/>
+        <w:rPr>
+          <w:b/>
+          <w:color w:val="FF0000"/>
+          <w:sz w:val="40"/>
+          <w:szCs w:val="40"/>
+        </w:rPr>
+      </w:pPr>
+    </w:p>
+    <w:p>
+      <w:pPr>
+        <w:jc w:val="center"/>
+        <w:rPr>
+          <w:b/>
+          <w:color w:val="FF0000"/>
+          <w:sz w:val="40"/>
+          <w:szCs w:val="40"/>
+        </w:rPr>
+      </w:pPr>
+      <w:r>
+        <w:rPr>
+          <w:b/>
+          <w:noProof/>
+          <w:color w:val="FF0000"/>
+          <w:sz w:val="40"/>
+          <w:szCs w:val="40"/>
+          <w:lang w:eastAsia="fr-FR"/>
+        </w:rPr>
+        <w:lastRenderedPageBreak/>
+        <mc:AlternateContent>
+          <mc:Choice Requires="wps">
+            <w:drawing>
+              <wp:anchor distT="0" distB="0" distL="114300" distR="114300" simplePos="0" relativeHeight="251662336" behindDoc="0" locked="0" layoutInCell="1" allowOverlap="1" wp14:anchorId="58F55014" wp14:editId="560DE6C8">
+                <wp:simplePos x="0" y="0"/>
+                <wp:positionH relativeFrom="column">
+                  <wp:posOffset>-194945</wp:posOffset>
+                </wp:positionH>
+                <wp:positionV relativeFrom="paragraph">
+                  <wp:posOffset>319405</wp:posOffset>
+                </wp:positionV>
+                <wp:extent cx="5772150" cy="8324850"/>
+                <wp:effectExtent l="57150" t="38100" r="38100" b="76200"/>
+                <wp:wrapNone/>
+                <wp:docPr id="7" name="Connecteur droit 7"/>
+                <wp:cNvGraphicFramePr/>
+                <a:graphic xmlns:a="http://schemas.openxmlformats.org/drawingml/2006/main">
+                  <a:graphicData uri="http://schemas.microsoft.com/office/word/2010/wordprocessingShape">
+                    <wps:wsp>
+                      <wps:cNvCnPr/>
+                      <wps:spPr>
+                        <a:xfrm flipH="1">
+                          <a:off x="0" y="0"/>
+                          <a:ext cx="5772150" cy="8324850"/>
+                        </a:xfrm>
+                        <a:prstGeom prst="line">
+                          <a:avLst/>
+                        </a:prstGeom>
+                        <a:ln/>
+                      </wps:spPr>
+                      <wps:style>
+                        <a:lnRef idx="3">
+                          <a:schemeClr val="dk1"/>
+                        </a:lnRef>
+                        <a:fillRef idx="0">
+                          <a:schemeClr val="dk1"/>
+                        </a:fillRef>
+                        <a:effectRef idx="2">
+                          <a:schemeClr val="dk1"/>
+                        </a:effectRef>
+                        <a:fontRef idx="minor">
+                          <a:schemeClr val="tx1"/>
+                        </a:fontRef>
+                      </wps:style>
+                      <wps:bodyPr/>
+                    </wps:wsp>
+                  </a:graphicData>
+                </a:graphic>
+                <wp14:sizeRelH relativeFrom="margin">
+                  <wp14:pctWidth>0</wp14:pctWidth>
+                </wp14:sizeRelH>
+                <wp14:sizeRelV relativeFrom="margin">
+                  <wp14:pctHeight>0</wp14:pctHeight>
+                </wp14:sizeRelV>
+              </wp:anchor>
+            </w:drawing>
+          </mc:Choice>
+          <mc:Fallback>
+            <w:pict>
+              <v:line id="Connecteur droit 7" o:spid="_x0000_s1026" style="position:absolute;flip:x;z-index:251662336;visibility:visible;mso-wrap-style:square;mso-width-percent:0;mso-height-percent:0;mso-wrap-distance-left:9pt;mso-wrap-distance-top:0;mso-wrap-distance-right:9pt;mso-wrap-distance-bottom:0;mso-position-horizontal:absolute;mso-position-horizontal-relative:text;mso-position-vertical:absolute;mso-position-vertical-relative:text;mso-width-percent:0;mso-height-percent:0;mso-width-relative:margin;mso-height-relative:margin" from="-15.35pt,25.15pt" to="439.15pt,680.65pt" o:gfxdata="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" strokecolor="black [3200]" strokeweight="3pt">
+                <v:shadow on="t" color="black" opacity="22937f" origin=",.5" offset="0,.63889mm"/>
+              </v:line>
+            </w:pict>
+          </mc:Fallback>
+        </mc:AlternateContent>
+      </w:r>
+      <w:r>
+        <w:rPr>
+          <w:b/>
+          <w:noProof/>
+          <w:color w:val="FF0000"/>
+          <w:sz w:val="40"/>
+          <w:szCs w:val="40"/>
+          <w:lang w:eastAsia="fr-FR"/>
+        </w:rPr>
+        <mc:AlternateContent>
+          <mc:Choice Requires="wps">
+            <w:drawing>
+              <wp:anchor distT="0" distB="0" distL="114300" distR="114300" simplePos="0" relativeHeight="251660288" behindDoc="0" locked="0" layoutInCell="1" allowOverlap="1" wp14:anchorId="5EB2CB1F" wp14:editId="0C273FAD">
+                <wp:simplePos x="0" y="0"/>
+                <wp:positionH relativeFrom="column">
+                  <wp:posOffset>128905</wp:posOffset>
+                </wp:positionH>
+                <wp:positionV relativeFrom="paragraph">
+                  <wp:posOffset>319405</wp:posOffset>
+                </wp:positionV>
+                <wp:extent cx="6181725" cy="8210550"/>
+                <wp:effectExtent l="57150" t="38100" r="66675" b="76200"/>
+                <wp:wrapNone/>
+                <wp:docPr id="5" name="Connecteur droit 5"/>
+                <wp:cNvGraphicFramePr/>
+                <a:graphic xmlns:a="http://schemas.openxmlformats.org/drawingml/2006/main">
+                  <a:graphicData uri="http://schemas.microsoft.com/office/word/2010/wordprocessingShape">
+                    <wps:wsp>
+                      <wps:cNvCnPr/>
+                      <wps:spPr>
+                        <a:xfrm>
+                          <a:off x="0" y="0"/>
+                          <a:ext cx="6181725" cy="8210550"/>
+                        </a:xfrm>
+                        <a:prstGeom prst="line">
+                          <a:avLst/>
+                        </a:prstGeom>
+                        <a:ln/>
+                      </wps:spPr>
+                      <wps:style>
+                        <a:lnRef idx="3">
+                          <a:schemeClr val="dk1"/>
+                        </a:lnRef>
+                        <a:fillRef idx="0">
+                          <a:schemeClr val="dk1"/>
+                        </a:fillRef>
+                        <a:effectRef idx="2">
+                          <a:schemeClr val="dk1"/>
+                        </a:effectRef>
+                        <a:fontRef idx="minor">
+                          <a:schemeClr val="tx1"/>
+                        </a:fontRef>
+                      </wps:style>
+                      <wps:bodyPr/>
+                    </wps:wsp>
+                  </a:graphicData>
+                </a:graphic>
+                <wp14:sizeRelH relativeFrom="margin">
+                  <wp14:pctWidth>0</wp14:pctWidth>
+                </wp14:sizeRelH>
+                <wp14:sizeRelV relativeFrom="margin">
+                  <wp14:pctHeight>0</wp14:pctHeight>
+                </wp14:sizeRelV>
+              </wp:anchor>
+            </w:drawing>
+          </mc:Choice>
+          <mc:Fallback>
+            <w:pict>
+              <v:line id="Connecteur droit 5" o:spid="_x0000_s1026" style="position:absolute;z-index:251660288;visibility:visible;mso-wrap-style:square;mso-width-percent:0;mso-height-percent:0;mso-wrap-distance-left:9pt;mso-wrap-distance-top:0;mso-wrap-distance-right:9pt;mso-wrap-distance-bottom:0;mso-position-horizontal:absolute;mso-position-horizontal-relative:text;mso-position-vertical:absolute;mso-position-vertical-relative:text;mso-width-percent:0;mso-height-percent:0;mso-width-relative:margin;mso-height-relative:margin" from="10.15pt,25.15pt" to="496.9pt,671.65pt" o:gfxdata="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" strokecolor="black [3200]" strokeweight="3pt">
+                <v:shadow on="t" color="black" opacity="22937f" origin=",.5" offset="0,.63889mm"/>
+              </v:line>
+            </w:pict>
+          </mc:Fallback>
+        </mc:AlternateContent>
+      </w:r>
+      <w:r>
+        <w:rPr>
+          <w:b/>
+          <w:noProof/>
+          <w:color w:val="FF0000"/>
+          <w:sz w:val="40"/>
+          <w:szCs w:val="40"/>
+          <w:lang w:eastAsia="fr-FR"/>
+        </w:rPr>
+        <w:t>v</w:t>
+      </w:r>
+      <w:r>
+        <w:rPr>
+          <w:b/>
+          <w:color w:val="FF0000"/>
+          <w:sz w:val="40"/>
+          <w:szCs w:val="40"/>
+        </w:rPr>
+        <w:t>//------------------------</w:t>
+      </w:r>
+      <w:r>
+        <w:rPr>
+          <w:b/>
+          <w:color w:val="FF0000"/>
+          <w:sz w:val="40"/>
+          <w:szCs w:val="40"/>
+        </w:rPr>
+        <w:t>ERGONOMIE ET HUD</w:t>
+      </w:r>
+      <w:r>
+        <w:rPr>
+          <w:b/>
+          <w:color w:val="FF0000"/>
+          <w:sz w:val="40"/>
+          <w:szCs w:val="40"/>
+        </w:rPr>
+        <w:t>------------------</w:t>
+      </w:r>
+    </w:p>
+    <w:p>
+      <w:pPr>
+        <w:jc w:val="center"/>
+        <w:rPr>
+          <w:b/>
+          <w:sz w:val="40"/>
+          <w:szCs w:val="40"/>
+        </w:rPr>
+      </w:pPr>
+      <w:r>
+        <w:rPr>
+          <w:noProof/>
+        </w:rPr>
+        <mc:AlternateContent>
+          <mc:Choice Requires="wps">
+            <w:drawing>
+              <wp:anchor distT="0" distB="0" distL="114300" distR="114300" simplePos="0" relativeHeight="251664384" behindDoc="0" locked="0" layoutInCell="1" allowOverlap="1" wp14:anchorId="21039A57" wp14:editId="2244C111">
+                <wp:simplePos x="0" y="0"/>
+                <wp:positionH relativeFrom="column">
+                  <wp:posOffset>706754</wp:posOffset>
+                </wp:positionH>
+                <wp:positionV relativeFrom="paragraph">
+                  <wp:posOffset>1236980</wp:posOffset>
+                </wp:positionV>
+                <wp:extent cx="4435435" cy="5707641"/>
+                <wp:effectExtent l="247650" t="209550" r="251460" b="236220"/>
+                <wp:wrapNone/>
+                <wp:docPr id="8" name="Zone de texte 8"/>
+                <wp:cNvGraphicFramePr/>
+                <a:graphic xmlns:a="http://schemas.openxmlformats.org/drawingml/2006/main">
+                  <a:graphicData uri="http://schemas.microsoft.com/office/word/2010/wordprocessingShape">
+                    <wps:wsp>
+                      <wps:cNvSpPr txBox="1"/>
+                      <wps:spPr>
+                        <a:xfrm rot="21232970">
+                          <a:off x="0" y="0"/>
+                          <a:ext cx="4435435" cy="5707641"/>
+                        </a:xfrm>
+                        <a:prstGeom prst="rect">
+                          <a:avLst/>
+                        </a:prstGeom>
+                        <a:noFill/>
+                        <a:ln>
+                          <a:noFill/>
+                        </a:ln>
+                        <a:effectLst/>
+                      </wps:spPr>
+                      <wps:txbx>
+                        <w:txbxContent>
+                          <w:p>
+                            <w:pPr>
+                              <w:jc w:val="center"/>
+                              <w:rPr>
+                                <w:b/>
+                                <w:noProof/>
+                                <w:color w:val="FF0000"/>
+                                <w:spacing w:val="10"/>
+                                <w:sz w:val="144"/>
+                                <w:szCs w:val="144"/>
+                                <w14:shadow w14:blurRad="76200" w14:dist="50800" w14:dir="5400000" w14:sx="100000" w14:sy="100000" w14:kx="0" w14:ky="0" w14:algn="tl">
+                                  <w14:srgbClr w14:val="000000">
+                                    <w14:alpha w14:val="35000"/>
+                                  </w14:srgbClr>
+                                </w14:shadow>
+                                <w14:textOutline w14:w="11430" w14:cap="flat" w14:cmpd="sng" w14:algn="ctr">
+                                  <w14:noFill/>
+                                  <w14:prstDash w14:val="solid"/>
+                                  <w14:round/>
+                                </w14:textOutline>
+                                <w14:textFill>
+                                  <w14:gradFill>
+                                    <w14:gsLst>
+                                      <w14:gs w14:pos="25000">
+                                        <w14:schemeClr w14:val="accent2">
+                                          <w14:satMod w14:val="155000"/>
+                                        </w14:schemeClr>
+                                      </w14:gs>
+                                      <w14:gs w14:pos="100000">
+                                        <w14:schemeClr w14:val="accent2">
+                                          <w14:shade w14:val="45000"/>
+                                          <w14:satMod w14:val="165000"/>
+                                        </w14:schemeClr>
+                                      </w14:gs>
+                                    </w14:gsLst>
+                                    <w14:lin w14:ang="5400000" w14:scaled="0"/>
+                                  </w14:gradFill>
+                                </w14:textFill>
+                                <w14:props3d w14:extrusionH="0" w14:contourW="25400" w14:prstMaterial="matte">
+                                  <w14:bevelT w14:w="25400" w14:h="55880" w14:prst="artDeco"/>
+                                  <w14:contourClr>
+                                    <w14:schemeClr w14:val="accent2">
+                                      <w14:tint w14:val="20000"/>
+                                    </w14:schemeClr>
+                                  </w14:contourClr>
+                                </w14:props3d>
+                              </w:rPr>
+                            </w:pPr>
+                            <w:r>
+                              <w:rPr>
+                                <w:b/>
+                                <w:noProof/>
+                                <w:color w:val="FF0000"/>
+                                <w:spacing w:val="10"/>
+                                <w:sz w:val="144"/>
+                                <w:szCs w:val="144"/>
+                                <w14:shadow w14:blurRad="76200" w14:dist="50800" w14:dir="5400000" w14:sx="100000" w14:sy="100000" w14:kx="0" w14:ky="0" w14:algn="tl">
+                                  <w14:srgbClr w14:val="000000">
+                                    <w14:alpha w14:val="35000"/>
+                                  </w14:srgbClr>
+                                </w14:shadow>
+                                <w14:textOutline w14:w="11430" w14:cap="flat" w14:cmpd="sng" w14:algn="ctr">
+                                  <w14:noFill/>
+                                  <w14:prstDash w14:val="solid"/>
+                                  <w14:round/>
+                                </w14:textOutline>
+                                <w14:textFill>
+                                  <w14:gradFill>
+                                    <w14:gsLst>
+                                      <w14:gs w14:pos="25000">
+                                        <w14:schemeClr w14:val="accent2">
+                                          <w14:satMod w14:val="155000"/>
+                                        </w14:schemeClr>
+                                      </w14:gs>
+                                      <w14:gs w14:pos="100000">
+                                        <w14:schemeClr w14:val="accent2">
+                                          <w14:shade w14:val="45000"/>
+                                          <w14:satMod w14:val="165000"/>
+                                        </w14:schemeClr>
+                                      </w14:gs>
+                                    </w14:gsLst>
+                                    <w14:lin w14:ang="5400000" w14:scaled="0"/>
+                                  </w14:gradFill>
+                                </w14:textFill>
+                                <w14:props3d w14:extrusionH="0" w14:contourW="25400" w14:prstMaterial="matte">
+                                  <w14:bevelT w14:w="25400" w14:h="55880" w14:prst="artDeco"/>
+                                  <w14:contourClr>
+                                    <w14:schemeClr w14:val="accent2">
+                                      <w14:tint w14:val="20000"/>
+                                    </w14:schemeClr>
+                                  </w14:contourClr>
+                                </w14:props3d>
+                              </w:rPr>
+                              <w:t>nouveau</w:t>
+                            </w:r>
+                            <w:r>
+                              <w:rPr>
+                                <w:b/>
+                                <w:noProof/>
+                                <w:color w:val="FF0000"/>
+                                <w:spacing w:val="10"/>
+                                <w:sz w:val="144"/>
+                                <w:szCs w:val="144"/>
+                                <w14:shadow w14:blurRad="76200" w14:dist="50800" w14:dir="5400000" w14:sx="100000" w14:sy="100000" w14:kx="0" w14:ky="0" w14:algn="tl">
+                                  <w14:srgbClr w14:val="000000">
+                                    <w14:alpha w14:val="35000"/>
+                                  </w14:srgbClr>
+                                </w14:shadow>
+                                <w14:textOutline w14:w="11430" w14:cap="flat" w14:cmpd="sng" w14:algn="ctr">
+                                  <w14:noFill/>
+                                  <w14:prstDash w14:val="solid"/>
+                                  <w14:round/>
+                                </w14:textOutline>
+                                <w14:textFill>
+                                  <w14:gradFill>
+                                    <w14:gsLst>
+                                      <w14:gs w14:pos="25000">
+                                        <w14:schemeClr w14:val="accent2">
+                                          <w14:satMod w14:val="155000"/>
+                                        </w14:schemeClr>
+                                      </w14:gs>
+                                      <w14:gs w14:pos="100000">
+                                        <w14:schemeClr w14:val="accent2">
+                                          <w14:shade w14:val="45000"/>
+                                          <w14:satMod w14:val="165000"/>
+                                        </w14:schemeClr>
+                                      </w14:gs>
+                                    </w14:gsLst>
+                                    <w14:lin w14:ang="5400000" w14:scaled="0"/>
+                                  </w14:gradFill>
+                                </w14:textFill>
+                                <w14:props3d w14:extrusionH="0" w14:contourW="25400" w14:prstMaterial="matte">
+                                  <w14:bevelT w14:w="25400" w14:h="55880" w14:prst="artDeco"/>
+                                  <w14:contourClr>
+                                    <w14:schemeClr w14:val="accent2">
+                                      <w14:tint w14:val="20000"/>
+                                    </w14:schemeClr>
+                                  </w14:contourClr>
+                                </w14:props3d>
+                              </w:rPr>
+                              <w:t xml:space="preserve"> HUD</w:t>
+                            </w:r>
+                          </w:p>
+                          <w:p>
+                            <w:pPr>
+                              <w:jc w:val="center"/>
+                              <w:rPr>
+                                <w:b/>
+                                <w:noProof/>
+                                <w:color w:val="FF0000"/>
+                                <w:spacing w:val="10"/>
+                                <w:sz w:val="144"/>
+                                <w:szCs w:val="144"/>
+                                <w14:shadow w14:blurRad="76200" w14:dist="50800" w14:dir="5400000" w14:sx="100000" w14:sy="100000" w14:kx="0" w14:ky="0" w14:algn="tl">
+                                  <w14:srgbClr w14:val="000000">
+                                    <w14:alpha w14:val="35000"/>
+                                  </w14:srgbClr>
+                                </w14:shadow>
+                                <w14:textOutline w14:w="11430" w14:cap="flat" w14:cmpd="sng" w14:algn="ctr">
+                                  <w14:noFill/>
+                                  <w14:prstDash w14:val="solid"/>
+                                  <w14:round/>
+                                </w14:textOutline>
+                                <w14:textFill>
+                                  <w14:gradFill>
+                                    <w14:gsLst>
+                                      <w14:gs w14:pos="25000">
+                                        <w14:schemeClr w14:val="accent2">
+                                          <w14:satMod w14:val="155000"/>
+                                        </w14:schemeClr>
+                                      </w14:gs>
+                                      <w14:gs w14:pos="100000">
+                                        <w14:schemeClr w14:val="accent2">
+                                          <w14:shade w14:val="45000"/>
+                                          <w14:satMod w14:val="165000"/>
+                                        </w14:schemeClr>
+                                      </w14:gs>
+                                    </w14:gsLst>
+                                    <w14:lin w14:ang="5400000" w14:scaled="0"/>
+                                  </w14:gradFill>
+                                </w14:textFill>
+                                <w14:props3d w14:extrusionH="0" w14:contourW="25400" w14:prstMaterial="matte">
+                                  <w14:bevelT w14:w="25400" w14:h="55880" w14:prst="artDeco"/>
+                                  <w14:contourClr>
+                                    <w14:schemeClr w14:val="accent2">
+                                      <w14:tint w14:val="20000"/>
+                                    </w14:schemeClr>
+                                  </w14:contourClr>
+                                </w14:props3d>
+                              </w:rPr>
+                            </w:pPr>
+                            <w:r>
+                              <w:rPr>
+                                <w:b/>
+                                <w:noProof/>
+                                <w:color w:val="FF0000"/>
+                                <w:spacing w:val="10"/>
+                                <w:sz w:val="144"/>
+                                <w:szCs w:val="144"/>
+                                <w14:shadow w14:blurRad="76200" w14:dist="50800" w14:dir="5400000" w14:sx="100000" w14:sy="100000" w14:kx="0" w14:ky="0" w14:algn="tl">
+                                  <w14:srgbClr w14:val="000000">
+                                    <w14:alpha w14:val="35000"/>
+                                  </w14:srgbClr>
+                                </w14:shadow>
+                                <w14:textOutline w14:w="11430" w14:cap="flat" w14:cmpd="sng" w14:algn="ctr">
+                                  <w14:noFill/>
+                                  <w14:prstDash w14:val="solid"/>
+                                  <w14:round/>
+                                </w14:textOutline>
+                                <w14:textFill>
+                                  <w14:gradFill>
+                                    <w14:gsLst>
+                                      <w14:gs w14:pos="25000">
+                                        <w14:schemeClr w14:val="accent2">
+                                          <w14:satMod w14:val="155000"/>
+                                        </w14:schemeClr>
+                                      </w14:gs>
+                                      <w14:gs w14:pos="100000">
+                                        <w14:schemeClr w14:val="accent2">
+                                          <w14:shade w14:val="45000"/>
+                                          <w14:satMod w14:val="165000"/>
+                                        </w14:schemeClr>
+                                      </w14:gs>
+                                    </w14:gsLst>
+                                    <w14:lin w14:ang="5400000" w14:scaled="0"/>
+                                  </w14:gradFill>
+                                </w14:textFill>
+                                <w14:props3d w14:extrusionH="0" w14:contourW="25400" w14:prstMaterial="matte">
+                                  <w14:bevelT w14:w="25400" w14:h="55880" w14:prst="artDeco"/>
+                                  <w14:contourClr>
+                                    <w14:schemeClr w14:val="accent2">
+                                      <w14:tint w14:val="20000"/>
+                                    </w14:schemeClr>
+                                  </w14:contourClr>
+                                </w14:props3d>
+                              </w:rPr>
+                              <w:t>prochaine page</w:t>
+                            </w:r>
+                          </w:p>
+                        </w:txbxContent>
+                      </wps:txbx>
+                      <wps:bodyPr rot="0" spcFirstLastPara="0" vertOverflow="overflow" horzOverflow="overflow" vert="horz" wrap="square" lIns="91440" tIns="45720" rIns="91440" bIns="45720" numCol="1" spcCol="0" rtlCol="0" fromWordArt="0" anchor="t" anchorCtr="0" forceAA="0" compatLnSpc="1">
+                        <a:prstTxWarp prst="textNoShape">
+                          <a:avLst/>
+                        </a:prstTxWarp>
+                        <a:noAutofit/>
+                        <a:scene3d>
+                          <a:camera prst="orthographicFront"/>
+                          <a:lightRig rig="soft" dir="tl">
+                            <a:rot lat="0" lon="0" rev="0"/>
+                          </a:lightRig>
+                        </a:scene3d>
+                        <a:sp3d contourW="25400" prstMaterial="matte">
+                          <a:bevelT w="25400" h="55880" prst="artDeco"/>
+                          <a:contourClr>
+                            <a:schemeClr val="accent2">
+                              <a:tint val="20000"/>
+                            </a:schemeClr>
+                          </a:contourClr>
+                        </a:sp3d>
+                      </wps:bodyPr>
+                    </wps:wsp>
+                  </a:graphicData>
+                </a:graphic>
+                <wp14:sizeRelH relativeFrom="margin">
+                  <wp14:pctWidth>0</wp14:pctWidth>
+                </wp14:sizeRelH>
+                <wp14:sizeRelV relativeFrom="margin">
+                  <wp14:pctHeight>0</wp14:pctHeight>
+                </wp14:sizeRelV>
+              </wp:anchor>
+            </w:drawing>
+          </mc:Choice>
+          <mc:Fallback>
+            <w:pict>
+              <v:shapetype id="_x0000_t202" coordsize="21600,21600" o:spt="202" path="m,l,21600r21600,l21600,xe">
+                <v:stroke joinstyle="miter"/>
+                <v:path gradientshapeok="t" o:connecttype="rect"/>
+              </v:shapetype>
+              <v:shape id="Zone de texte 8" o:spid="_x0000_s1026" type="#_x0000_t202" style="position:absolute;left:0;text-align:left;margin-left:55.65pt;margin-top:97.4pt;width:349.25pt;height:449.4pt;rotation:-400895fd;z-index:251664384;visibility:visible;mso-wrap-style:square;mso-width-percent:0;mso-height-percent:0;mso-wrap-distance-left:9pt;mso-wrap-distance-top:0;mso-wrap-distance-right:9pt;mso-wrap-distance-bottom:0;mso-position-horizontal:absolute;mso-position-horizontal-relative:text;mso-position-vertical:absolute;mso-position-vertical-relative:text;mso-width-percent:0;mso-height-percent:0;mso-width-relative:margin;mso-height-relative:margin;v-text-anchor:top" o:gfxdata="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" filled="f" stroked="f">
+                <v:fill o:detectmouseclick="t"/>
+                <v:textbox>
+                  <w:txbxContent>
+                    <w:p>
+                      <w:pPr>
+                        <w:jc w:val="center"/>
+                        <w:rPr>
+                          <w:b/>
+                          <w:noProof/>
+                          <w:color w:val="FF0000"/>
+                          <w:spacing w:val="10"/>
+                          <w:sz w:val="144"/>
+                          <w:szCs w:val="144"/>
+                          <w14:shadow w14:blurRad="76200" w14:dist="50800" w14:dir="5400000" w14:sx="100000" w14:sy="100000" w14:kx="0" w14:ky="0" w14:algn="tl">
+                            <w14:srgbClr w14:val="000000">
+                              <w14:alpha w14:val="35000"/>
+                            </w14:srgbClr>
+                          </w14:shadow>
+                          <w14:textOutline w14:w="11430" w14:cap="flat" w14:cmpd="sng" w14:algn="ctr">
+                            <w14:noFill/>
+                            <w14:prstDash w14:val="solid"/>
+                            <w14:round/>
+                          </w14:textOutline>
+                          <w14:textFill>
+                            <w14:gradFill>
+                              <w14:gsLst>
+                                <w14:gs w14:pos="25000">
+                                  <w14:schemeClr w14:val="accent2">
+                                    <w14:satMod w14:val="155000"/>
+                                  </w14:schemeClr>
+                                </w14:gs>
+                                <w14:gs w14:pos="100000">
+                                  <w14:schemeClr w14:val="accent2">
+                                    <w14:shade w14:val="45000"/>
+                                    <w14:satMod w14:val="165000"/>
+                                  </w14:schemeClr>
+                                </w14:gs>
+                              </w14:gsLst>
+                              <w14:lin w14:ang="5400000" w14:scaled="0"/>
+                            </w14:gradFill>
+                          </w14:textFill>
+                          <w14:props3d w14:extrusionH="0" w14:contourW="25400" w14:prstMaterial="matte">
+                            <w14:bevelT w14:w="25400" w14:h="55880" w14:prst="artDeco"/>
+                            <w14:contourClr>
+                              <w14:schemeClr w14:val="accent2">
+                                <w14:tint w14:val="20000"/>
+                              </w14:schemeClr>
+                            </w14:contourClr>
+                          </w14:props3d>
+                        </w:rPr>
+                      </w:pPr>
+                      <w:r>
+                        <w:rPr>
+                          <w:b/>
+                          <w:noProof/>
+                          <w:color w:val="FF0000"/>
+                          <w:spacing w:val="10"/>
+                          <w:sz w:val="144"/>
+                          <w:szCs w:val="144"/>
+                          <w14:shadow w14:blurRad="76200" w14:dist="50800" w14:dir="5400000" w14:sx="100000" w14:sy="100000" w14:kx="0" w14:ky="0" w14:algn="tl">
+                            <w14:srgbClr w14:val="000000">
+                              <w14:alpha w14:val="35000"/>
+                            </w14:srgbClr>
+                          </w14:shadow>
+                          <w14:textOutline w14:w="11430" w14:cap="flat" w14:cmpd="sng" w14:algn="ctr">
+                            <w14:noFill/>
+                            <w14:prstDash w14:val="solid"/>
+                            <w14:round/>
+                          </w14:textOutline>
+                          <w14:textFill>
+                            <w14:gradFill>
+                              <w14:gsLst>
+                                <w14:gs w14:pos="25000">
+                                  <w14:schemeClr w14:val="accent2">
+                                    <w14:satMod w14:val="155000"/>
+                                  </w14:schemeClr>
+                                </w14:gs>
+                                <w14:gs w14:pos="100000">
+                                  <w14:schemeClr w14:val="accent2">
+                                    <w14:shade w14:val="45000"/>
+                                    <w14:satMod w14:val="165000"/>
+                                  </w14:schemeClr>
+                                </w14:gs>
+                              </w14:gsLst>
+                              <w14:lin w14:ang="5400000" w14:scaled="0"/>
+                            </w14:gradFill>
+                          </w14:textFill>
+                          <w14:props3d w14:extrusionH="0" w14:contourW="25400" w14:prstMaterial="matte">
+                            <w14:bevelT w14:w="25400" w14:h="55880" w14:prst="artDeco"/>
+                            <w14:contourClr>
+                              <w14:schemeClr w14:val="accent2">
+                                <w14:tint w14:val="20000"/>
+                              </w14:schemeClr>
+                            </w14:contourClr>
+                          </w14:props3d>
+                        </w:rPr>
+                        <w:t>nouveau</w:t>
+                      </w:r>
+                      <w:r>
+                        <w:rPr>
+                          <w:b/>
+                          <w:noProof/>
+                          <w:color w:val="FF0000"/>
+                          <w:spacing w:val="10"/>
+                          <w:sz w:val="144"/>
+                          <w:szCs w:val="144"/>
+                          <w14:shadow w14:blurRad="76200" w14:dist="50800" w14:dir="5400000" w14:sx="100000" w14:sy="100000" w14:kx="0" w14:ky="0" w14:algn="tl">
+                            <w14:srgbClr w14:val="000000">
+                              <w14:alpha w14:val="35000"/>
+                            </w14:srgbClr>
+                          </w14:shadow>
+                          <w14:textOutline w14:w="11430" w14:cap="flat" w14:cmpd="sng" w14:algn="ctr">
+                            <w14:noFill/>
+                            <w14:prstDash w14:val="solid"/>
+                            <w14:round/>
+                          </w14:textOutline>
+                          <w14:textFill>
+                            <w14:gradFill>
+                              <w14:gsLst>
+                                <w14:gs w14:pos="25000">
+                                  <w14:schemeClr w14:val="accent2">
+                                    <w14:satMod w14:val="155000"/>
+                                  </w14:schemeClr>
+                                </w14:gs>
+                                <w14:gs w14:pos="100000">
+                                  <w14:schemeClr w14:val="accent2">
+                                    <w14:shade w14:val="45000"/>
+                                    <w14:satMod w14:val="165000"/>
+                                  </w14:schemeClr>
+                                </w14:gs>
+                              </w14:gsLst>
+                              <w14:lin w14:ang="5400000" w14:scaled="0"/>
+                            </w14:gradFill>
+                          </w14:textFill>
+                          <w14:props3d w14:extrusionH="0" w14:contourW="25400" w14:prstMaterial="matte">
+                            <w14:bevelT w14:w="25400" w14:h="55880" w14:prst="artDeco"/>
+                            <w14:contourClr>
+                              <w14:schemeClr w14:val="accent2">
+                                <w14:tint w14:val="20000"/>
+                              </w14:schemeClr>
+                            </w14:contourClr>
+                          </w14:props3d>
+                        </w:rPr>
+                        <w:t xml:space="preserve"> HUD</w:t>
+                      </w:r>
+                    </w:p>
+                    <w:p>
+                      <w:pPr>
+                        <w:jc w:val="center"/>
+                        <w:rPr>
+                          <w:b/>
+                          <w:noProof/>
+                          <w:color w:val="FF0000"/>
+                          <w:spacing w:val="10"/>
+                          <w:sz w:val="144"/>
+                          <w:szCs w:val="144"/>
+                          <w14:shadow w14:blurRad="76200" w14:dist="50800" w14:dir="5400000" w14:sx="100000" w14:sy="100000" w14:kx="0" w14:ky="0" w14:algn="tl">
+                            <w14:srgbClr w14:val="000000">
+                              <w14:alpha w14:val="35000"/>
+                            </w14:srgbClr>
+                          </w14:shadow>
+                          <w14:textOutline w14:w="11430" w14:cap="flat" w14:cmpd="sng" w14:algn="ctr">
+                            <w14:noFill/>
+                            <w14:prstDash w14:val="solid"/>
+                            <w14:round/>
+                          </w14:textOutline>
+                          <w14:textFill>
+                            <w14:gradFill>
+                              <w14:gsLst>
+                                <w14:gs w14:pos="25000">
+                                  <w14:schemeClr w14:val="accent2">
+                                    <w14:satMod w14:val="155000"/>
+                                  </w14:schemeClr>
+                                </w14:gs>
+                                <w14:gs w14:pos="100000">
+                                  <w14:schemeClr w14:val="accent2">
+                                    <w14:shade w14:val="45000"/>
+                                    <w14:satMod w14:val="165000"/>
+                                  </w14:schemeClr>
+                                </w14:gs>
+                              </w14:gsLst>
+                              <w14:lin w14:ang="5400000" w14:scaled="0"/>
+                            </w14:gradFill>
+                          </w14:textFill>
+                          <w14:props3d w14:extrusionH="0" w14:contourW="25400" w14:prstMaterial="matte">
+                            <w14:bevelT w14:w="25400" w14:h="55880" w14:prst="artDeco"/>
+                            <w14:contourClr>
+                              <w14:schemeClr w14:val="accent2">
+                                <w14:tint w14:val="20000"/>
+                              </w14:schemeClr>
+                            </w14:contourClr>
+                          </w14:props3d>
+                        </w:rPr>
+                      </w:pPr>
+                      <w:r>
+                        <w:rPr>
+                          <w:b/>
+                          <w:noProof/>
+                          <w:color w:val="FF0000"/>
+                          <w:spacing w:val="10"/>
+                          <w:sz w:val="144"/>
+                          <w:szCs w:val="144"/>
+                          <w14:shadow w14:blurRad="76200" w14:dist="50800" w14:dir="5400000" w14:sx="100000" w14:sy="100000" w14:kx="0" w14:ky="0" w14:algn="tl">
+                            <w14:srgbClr w14:val="000000">
+                              <w14:alpha w14:val="35000"/>
+                            </w14:srgbClr>
+                          </w14:shadow>
+                          <w14:textOutline w14:w="11430" w14:cap="flat" w14:cmpd="sng" w14:algn="ctr">
+                            <w14:noFill/>
+                            <w14:prstDash w14:val="solid"/>
+                            <w14:round/>
+                          </w14:textOutline>
+                          <w14:textFill>
+                            <w14:gradFill>
+                              <w14:gsLst>
+                                <w14:gs w14:pos="25000">
+                                  <w14:schemeClr w14:val="accent2">
+                                    <w14:satMod w14:val="155000"/>
+                                  </w14:schemeClr>
+                                </w14:gs>
+                                <w14:gs w14:pos="100000">
+                                  <w14:schemeClr w14:val="accent2">
+                                    <w14:shade w14:val="45000"/>
+                                    <w14:satMod w14:val="165000"/>
+                                  </w14:schemeClr>
+                                </w14:gs>
+                              </w14:gsLst>
+                              <w14:lin w14:ang="5400000" w14:scaled="0"/>
+                            </w14:gradFill>
+                          </w14:textFill>
+                          <w14:props3d w14:extrusionH="0" w14:contourW="25400" w14:prstMaterial="matte">
+                            <w14:bevelT w14:w="25400" w14:h="55880" w14:prst="artDeco"/>
+                            <w14:contourClr>
+                              <w14:schemeClr w14:val="accent2">
+                                <w14:tint w14:val="20000"/>
+                              </w14:schemeClr>
+                            </w14:contourClr>
+                          </w14:props3d>
+                        </w:rPr>
+                        <w:t>prochaine page</w:t>
+                      </w:r>
+                    </w:p>
+                  </w:txbxContent>
+                </v:textbox>
+              </v:shape>
+            </w:pict>
+          </mc:Fallback>
+        </mc:AlternateContent>
+      </w:r>
       <w:r>
         <w:rPr>
           <w:b/>
@@ -2044,27 +3566,54 @@
         </w:rPr>
         <w:t xml:space="preserve"> permet d’attaquer avec les deux gros boutons à gauche de l’écran </w:t>
       </w:r>
-      <w:proofErr w:type="gramStart"/>
-      <w:r>
-        <w:rPr>
-          <w:b/>
-          <w:sz w:val="40"/>
-          <w:szCs w:val="40"/>
-        </w:rPr>
-        <w:t>( ils</w:t>
-      </w:r>
-      <w:proofErr w:type="gramEnd"/>
-      <w:r>
-        <w:rPr>
-          <w:b/>
-          <w:sz w:val="40"/>
-          <w:szCs w:val="40"/>
-        </w:rPr>
-        <w:t xml:space="preserve"> contiendront les logos des armes actuellement équipées), ils sont facile d’accès pour le pouce de la main droite et éloignée du bouton pause situé tout en haut de la zone verte pour que le joueurs n’appuie pas accidentellement dessus</w:t>
+      <w:r>
+        <w:rPr>
+          <w:b/>
+          <w:sz w:val="40"/>
+          <w:szCs w:val="40"/>
+        </w:rPr>
+        <w:t>(ils</w:t>
+      </w:r>
+      <w:r>
+        <w:rPr>
+          <w:b/>
+          <w:sz w:val="40"/>
+          <w:szCs w:val="40"/>
+        </w:rPr>
+        <w:t xml:space="preserve"> contiendront les logos des armes actuellement équipées), ils sont facile d’accès pour le pouce de la main droite et éloignée du bouton pause situé tout en haut de la zone verte </w:t>
+      </w:r>
+      <w:r>
+        <w:rPr>
+          <w:b/>
+          <w:sz w:val="40"/>
+          <w:szCs w:val="40"/>
+          <w:u w:val="single"/>
+        </w:rPr>
+        <w:t>pour que le joueurs n’ap</w:t>
+      </w:r>
+      <w:r>
+        <w:rPr>
+          <w:b/>
+          <w:sz w:val="40"/>
+          <w:szCs w:val="40"/>
+          <w:u w:val="single"/>
+        </w:rPr>
+        <w:t>puie pas accidentellement dessus</w:t>
       </w:r>
     </w:p>
     <w:p>
       <w:pPr>
+        <w:rPr>
+          <w:b/>
+          <w:noProof/>
+          <w:sz w:val="40"/>
+          <w:szCs w:val="40"/>
+          <w:lang w:eastAsia="fr-FR"/>
+        </w:rPr>
+      </w:pPr>
+    </w:p>
+    <w:p>
+      <w:pPr>
         <w:jc w:val="center"/>
         <w:rPr>
           <w:b/>
@@ -2081,12 +3630,11 @@
           <w:szCs w:val="40"/>
           <w:lang w:eastAsia="fr-FR"/>
         </w:rPr>
-        <w:lastRenderedPageBreak/>
         <w:drawing>
-          <wp:inline distT="0" distB="0" distL="0" distR="0" wp14:anchorId="01E30EE7" wp14:editId="7EBF7840">
-            <wp:extent cx="5760720" cy="3591560"/>
-            <wp:effectExtent l="0" t="0" r="0" b="8890"/>
-            <wp:docPr id="3" name="Image 3"/>
+          <wp:inline distT="0" distB="0" distL="0" distR="0">
+            <wp:extent cx="5760720" cy="3975100"/>
+            <wp:effectExtent l="0" t="0" r="0" b="6350"/>
+            <wp:docPr id="9" name="Image 9"/>
             <wp:cNvGraphicFramePr>
               <a:graphicFrameLocks xmlns:a="http://schemas.openxmlformats.org/drawingml/2006/main" noChangeAspect="1"/>
             </wp:cNvGraphicFramePr>
@@ -2094,7 +3642,7 @@
               <a:graphicData uri="http://schemas.openxmlformats.org/drawingml/2006/picture">
                 <pic:pic xmlns:pic="http://schemas.openxmlformats.org/drawingml/2006/picture">
                   <pic:nvPicPr>
-                    <pic:cNvPr id="0" name="hud run demo.png"/>
+                    <pic:cNvPr id="0" name="new hud.png"/>
                     <pic:cNvPicPr/>
                   </pic:nvPicPr>
                   <pic:blipFill>
@@ -2112,7 +3660,7 @@
                   <pic:spPr>
                     <a:xfrm>
                       <a:off x="0" y="0"/>
-                      <a:ext cx="5760720" cy="3591560"/>
+                      <a:ext cx="5760720" cy="3975100"/>
                     </a:xfrm>
                     <a:prstGeom prst="rect">
                       <a:avLst/>
@@ -2129,58 +3677,251 @@
       <w:pPr>
         <w:jc w:val="center"/>
         <w:rPr>
-          <w:sz w:val="28"/>
-          <w:szCs w:val="28"/>
-        </w:rPr>
-      </w:pPr>
-      <w:r>
-        <w:rPr>
-          <w:noProof/>
-          <w:sz w:val="28"/>
-          <w:szCs w:val="28"/>
-          <w:lang w:eastAsia="fr-FR"/>
-        </w:rPr>
-        <w:drawing>
-          <wp:inline distT="0" distB="0" distL="0" distR="0">
-            <wp:extent cx="4028572" cy="2685714"/>
-            <wp:effectExtent l="0" t="0" r="0" b="635"/>
-            <wp:docPr id="6" name="Image 6"/>
-            <wp:cNvGraphicFramePr>
-              <a:graphicFrameLocks xmlns:a="http://schemas.openxmlformats.org/drawingml/2006/main" noChangeAspect="1"/>
-            </wp:cNvGraphicFramePr>
-            <a:graphic xmlns:a="http://schemas.openxmlformats.org/drawingml/2006/main">
-              <a:graphicData uri="http://schemas.openxmlformats.org/drawingml/2006/picture">
-                <pic:pic xmlns:pic="http://schemas.openxmlformats.org/drawingml/2006/picture">
-                  <pic:nvPicPr>
-                    <pic:cNvPr id="0" name="smartphone-and-tv.png"/>
-                    <pic:cNvPicPr/>
-                  </pic:nvPicPr>
-                  <pic:blipFill>
-                    <a:blip r:embed="rId10">
-                      <a:extLst>
-                        <a:ext uri="{28A0092B-C50C-407E-A947-70E740481C1C}">
-                          <a14:useLocalDpi xmlns:a14="http://schemas.microsoft.com/office/drawing/2010/main" val="0"/>
-                        </a:ext>
-                      </a:extLst>
-                    </a:blip>
-                    <a:stretch>
-                      <a:fillRect/>
-                    </a:stretch>
-                  </pic:blipFill>
-                  <pic:spPr>
-                    <a:xfrm>
-                      <a:off x="0" y="0"/>
-                      <a:ext cx="4028572" cy="2685714"/>
-                    </a:xfrm>
-                    <a:prstGeom prst="rect">
-                      <a:avLst/>
-                    </a:prstGeom>
-                  </pic:spPr>
-                </pic:pic>
-              </a:graphicData>
-            </a:graphic>
-          </wp:inline>
-        </w:drawing>
+          <w:b/>
+          <w:sz w:val="40"/>
+          <w:szCs w:val="40"/>
+          <w:u w:val="single"/>
+        </w:rPr>
+      </w:pPr>
+      <w:proofErr w:type="spellStart"/>
+      <w:r>
+        <w:rPr>
+          <w:b/>
+          <w:sz w:val="40"/>
+          <w:szCs w:val="40"/>
+          <w:u w:val="single"/>
+        </w:rPr>
+        <w:t>Se</w:t>
+      </w:r>
+      <w:proofErr w:type="spellEnd"/>
+      <w:r>
+        <w:rPr>
+          <w:b/>
+          <w:sz w:val="40"/>
+          <w:szCs w:val="40"/>
+          <w:u w:val="single"/>
+        </w:rPr>
+        <w:t xml:space="preserve"> nouveau </w:t>
+      </w:r>
+      <w:proofErr w:type="spellStart"/>
+      <w:r>
+        <w:rPr>
+          <w:b/>
+          <w:sz w:val="40"/>
+          <w:szCs w:val="40"/>
+          <w:u w:val="single"/>
+        </w:rPr>
+        <w:t>Hud</w:t>
+      </w:r>
+      <w:proofErr w:type="spellEnd"/>
+      <w:r>
+        <w:rPr>
+          <w:b/>
+          <w:sz w:val="40"/>
+          <w:szCs w:val="40"/>
+          <w:u w:val="single"/>
+        </w:rPr>
+        <w:t xml:space="preserve"> est plus simplifié que l’</w:t>
+      </w:r>
+      <w:proofErr w:type="spellStart"/>
+      <w:r>
+        <w:rPr>
+          <w:b/>
+          <w:sz w:val="40"/>
+          <w:szCs w:val="40"/>
+          <w:u w:val="single"/>
+        </w:rPr>
+        <w:t>acien</w:t>
+      </w:r>
+      <w:proofErr w:type="spellEnd"/>
+      <w:r>
+        <w:rPr>
+          <w:b/>
+          <w:sz w:val="40"/>
+          <w:szCs w:val="40"/>
+          <w:u w:val="single"/>
+        </w:rPr>
+        <w:t xml:space="preserve">, un </w:t>
+      </w:r>
+      <w:proofErr w:type="spellStart"/>
+      <w:r>
+        <w:rPr>
+          <w:b/>
+          <w:sz w:val="40"/>
+          <w:szCs w:val="40"/>
+          <w:u w:val="single"/>
+        </w:rPr>
+        <w:t>algo</w:t>
+      </w:r>
+      <w:proofErr w:type="spellEnd"/>
+      <w:r>
+        <w:rPr>
+          <w:b/>
+          <w:sz w:val="40"/>
+          <w:szCs w:val="40"/>
+          <w:u w:val="single"/>
+        </w:rPr>
+        <w:t xml:space="preserve"> </w:t>
+      </w:r>
+      <w:proofErr w:type="spellStart"/>
+      <w:r>
+        <w:rPr>
+          <w:b/>
+          <w:sz w:val="40"/>
+          <w:szCs w:val="40"/>
+          <w:u w:val="single"/>
+        </w:rPr>
+        <w:t>evaluera</w:t>
+      </w:r>
+      <w:proofErr w:type="spellEnd"/>
+      <w:r>
+        <w:rPr>
+          <w:b/>
+          <w:sz w:val="40"/>
+          <w:szCs w:val="40"/>
+          <w:u w:val="single"/>
+        </w:rPr>
+        <w:t xml:space="preserve"> si l’attaque devra </w:t>
+      </w:r>
+      <w:proofErr w:type="spellStart"/>
+      <w:r>
+        <w:rPr>
+          <w:b/>
+          <w:sz w:val="40"/>
+          <w:szCs w:val="40"/>
+          <w:u w:val="single"/>
+        </w:rPr>
+        <w:t>etre</w:t>
+      </w:r>
+      <w:proofErr w:type="spellEnd"/>
+      <w:r>
+        <w:rPr>
+          <w:b/>
+          <w:sz w:val="40"/>
+          <w:szCs w:val="40"/>
+          <w:u w:val="single"/>
+        </w:rPr>
+        <w:t xml:space="preserve"> au corps </w:t>
+      </w:r>
+      <w:proofErr w:type="spellStart"/>
+      <w:r>
+        <w:rPr>
+          <w:b/>
+          <w:sz w:val="40"/>
+          <w:szCs w:val="40"/>
+          <w:u w:val="single"/>
+        </w:rPr>
+        <w:t>a</w:t>
+      </w:r>
+      <w:proofErr w:type="spellEnd"/>
+      <w:r>
+        <w:rPr>
+          <w:b/>
+          <w:sz w:val="40"/>
+          <w:szCs w:val="40"/>
+          <w:u w:val="single"/>
+        </w:rPr>
+        <w:t xml:space="preserve"> corps (ennemi proche) ou </w:t>
+      </w:r>
+      <w:proofErr w:type="spellStart"/>
+      <w:r>
+        <w:rPr>
+          <w:b/>
+          <w:sz w:val="40"/>
+          <w:szCs w:val="40"/>
+          <w:u w:val="single"/>
+        </w:rPr>
+        <w:t>a</w:t>
+      </w:r>
+      <w:proofErr w:type="spellEnd"/>
+      <w:r>
+        <w:rPr>
+          <w:b/>
+          <w:sz w:val="40"/>
+          <w:szCs w:val="40"/>
+          <w:u w:val="single"/>
+        </w:rPr>
+        <w:t xml:space="preserve"> distance (ennemi pas a porté). De ce fait un seul </w:t>
+      </w:r>
+      <w:proofErr w:type="spellStart"/>
+      <w:r>
+        <w:rPr>
+          <w:b/>
+          <w:sz w:val="40"/>
+          <w:szCs w:val="40"/>
+          <w:u w:val="single"/>
+        </w:rPr>
+        <w:t>boutton</w:t>
+      </w:r>
+      <w:proofErr w:type="spellEnd"/>
+      <w:r>
+        <w:rPr>
+          <w:b/>
+          <w:sz w:val="40"/>
+          <w:szCs w:val="40"/>
+          <w:u w:val="single"/>
+        </w:rPr>
+        <w:t xml:space="preserve"> pour l’attaque  est </w:t>
+      </w:r>
+      <w:proofErr w:type="spellStart"/>
+      <w:r>
+        <w:rPr>
+          <w:b/>
+          <w:sz w:val="40"/>
+          <w:szCs w:val="40"/>
+          <w:u w:val="single"/>
+        </w:rPr>
+        <w:t>necessaire</w:t>
+      </w:r>
+      <w:proofErr w:type="spellEnd"/>
+      <w:r>
+        <w:rPr>
+          <w:b/>
+          <w:sz w:val="40"/>
+          <w:szCs w:val="40"/>
+          <w:u w:val="single"/>
+        </w:rPr>
+        <w:t> </w:t>
+      </w:r>
+      <w:proofErr w:type="gramStart"/>
+      <w:r>
+        <w:rPr>
+          <w:b/>
+          <w:sz w:val="40"/>
+          <w:szCs w:val="40"/>
+          <w:u w:val="single"/>
+        </w:rPr>
+        <w:t>!Le</w:t>
+      </w:r>
+      <w:proofErr w:type="gramEnd"/>
+      <w:r>
+        <w:rPr>
+          <w:b/>
+          <w:sz w:val="40"/>
+          <w:szCs w:val="40"/>
+          <w:u w:val="single"/>
+        </w:rPr>
+        <w:t xml:space="preserve"> bouton pause reste a la </w:t>
+      </w:r>
+      <w:proofErr w:type="spellStart"/>
+      <w:r>
+        <w:rPr>
+          <w:b/>
+          <w:sz w:val="40"/>
+          <w:szCs w:val="40"/>
+          <w:u w:val="single"/>
+        </w:rPr>
+        <w:t>meme</w:t>
+      </w:r>
+      <w:proofErr w:type="spellEnd"/>
+      <w:r>
+        <w:rPr>
+          <w:b/>
+          <w:sz w:val="40"/>
+          <w:szCs w:val="40"/>
+          <w:u w:val="single"/>
+        </w:rPr>
+        <w:t xml:space="preserve"> place et j’ai aussi rajouté life et munitions.</w:t>
       </w:r>
     </w:p>
     <w:p>
@@ -2190,40 +3931,47 @@
           <w:szCs w:val="28"/>
         </w:rPr>
       </w:pPr>
+      <w:bookmarkStart w:id="0" w:name="_GoBack"/>
+      <w:bookmarkEnd w:id="0"/>
     </w:p>
     <w:p>
       <w:pPr>
         <w:tabs>
           <w:tab w:val="left" w:pos="1845"/>
         </w:tabs>
-        <w:rPr>
-          <w:sz w:val="28"/>
-          <w:szCs w:val="28"/>
-        </w:rPr>
-      </w:pPr>
-      <w:r>
-        <w:rPr>
-          <w:sz w:val="28"/>
-          <w:szCs w:val="28"/>
-        </w:rPr>
-        <w:tab/>
-        <w:t xml:space="preserve">(L’ergonomie des menus se fera sur </w:t>
-      </w:r>
-      <w:proofErr w:type="spellStart"/>
-      <w:r>
-        <w:rPr>
-          <w:sz w:val="28"/>
-          <w:szCs w:val="28"/>
-        </w:rPr>
-        <w:t>ltas</w:t>
-      </w:r>
-      <w:proofErr w:type="spellEnd"/>
-      <w:r>
-        <w:rPr>
-          <w:sz w:val="28"/>
-          <w:szCs w:val="28"/>
-        </w:rPr>
-        <w:t xml:space="preserve"> pendant la construction de </w:t>
+        <w:jc w:val="center"/>
+        <w:rPr>
+          <w:sz w:val="28"/>
+          <w:szCs w:val="28"/>
+        </w:rPr>
+      </w:pPr>
+      <w:r>
+        <w:rPr>
+          <w:sz w:val="28"/>
+          <w:szCs w:val="28"/>
+        </w:rPr>
+        <w:t>(L’ergonomie des menus se fera sur l</w:t>
+      </w:r>
+      <w:r>
+        <w:rPr>
+          <w:sz w:val="28"/>
+          <w:szCs w:val="28"/>
+        </w:rPr>
+        <w:t xml:space="preserve">e tas pendant la </w:t>
+      </w:r>
+      <w:r>
+        <w:rPr>
+          <w:sz w:val="28"/>
+          <w:szCs w:val="28"/>
+        </w:rPr>
+        <w:t xml:space="preserve">construction de </w:t>
+      </w:r>
+      <w:r>
+        <w:rPr>
+          <w:sz w:val="28"/>
+          <w:szCs w:val="28"/>
+        </w:rPr>
+        <w:t>ceux-</w:t>
       </w:r>
       <w:proofErr w:type="gramStart"/>
       <w:r>
@@ -2231,11 +3979,76 @@
           <w:sz w:val="28"/>
           <w:szCs w:val="28"/>
         </w:rPr>
-        <w:t>ceci )</w:t>
-      </w:r>
-      <w:bookmarkStart w:id="0" w:name="_GoBack"/>
-      <w:bookmarkEnd w:id="0"/>
+        <w:t>ci</w:t>
+      </w:r>
+      <w:r>
+        <w:rPr>
+          <w:sz w:val="28"/>
+          <w:szCs w:val="28"/>
+        </w:rPr>
+        <w:t xml:space="preserve"> )</w:t>
+      </w:r>
       <w:proofErr w:type="gramEnd"/>
+    </w:p>
+    <w:p>
+      <w:pPr>
+        <w:tabs>
+          <w:tab w:val="left" w:pos="1845"/>
+        </w:tabs>
+        <w:jc w:val="center"/>
+        <w:rPr>
+          <w:sz w:val="28"/>
+          <w:szCs w:val="28"/>
+        </w:rPr>
+      </w:pPr>
+    </w:p>
+    <w:p>
+      <w:pPr>
+        <w:tabs>
+          <w:tab w:val="left" w:pos="1845"/>
+        </w:tabs>
+        <w:jc w:val="center"/>
+        <w:rPr>
+          <w:sz w:val="28"/>
+          <w:szCs w:val="28"/>
+        </w:rPr>
+      </w:pPr>
+    </w:p>
+    <w:p>
+      <w:pPr>
+        <w:tabs>
+          <w:tab w:val="left" w:pos="1845"/>
+        </w:tabs>
+        <w:jc w:val="center"/>
+        <w:rPr>
+          <w:sz w:val="28"/>
+          <w:szCs w:val="28"/>
+        </w:rPr>
+      </w:pPr>
+    </w:p>
+    <w:p>
+      <w:pPr>
+        <w:tabs>
+          <w:tab w:val="left" w:pos="1845"/>
+        </w:tabs>
+        <w:jc w:val="center"/>
+        <w:rPr>
+          <w:sz w:val="28"/>
+          <w:szCs w:val="28"/>
+        </w:rPr>
+      </w:pPr>
+    </w:p>
+    <w:p>
+      <w:pPr>
+        <w:tabs>
+          <w:tab w:val="left" w:pos="1845"/>
+        </w:tabs>
+        <w:jc w:val="center"/>
+        <w:rPr>
+          <w:sz w:val="28"/>
+          <w:szCs w:val="28"/>
+        </w:rPr>
+      </w:pPr>
     </w:p>
     <w:sectPr>
       <w:pgSz w:w="11906" w:h="16838"/>
@@ -2558,6 +4371,32 @@
       <w:szCs w:val="16"/>
     </w:rPr>
   </w:style>
+  <w:style w:type="table" w:styleId="Grilledutableau">
+    <w:name w:val="Table Grid"/>
+    <w:basedOn w:val="TableauNormal"/>
+    <w:uiPriority w:val="59"/>
+    <w:rsid w:val="00675ABA"/>
+    <w:pPr>
+      <w:spacing w:after="0" w:line="240" w:lineRule="auto"/>
+    </w:pPr>
+    <w:tblPr>
+      <w:tblInd w:w="0" w:type="dxa"/>
+      <w:tblBorders>
+        <w:top w:val="single" w:sz="4" w:space="0" w:color="auto"/>
+        <w:left w:val="single" w:sz="4" w:space="0" w:color="auto"/>
+        <w:bottom w:val="single" w:sz="4" w:space="0" w:color="auto"/>
+        <w:right w:val="single" w:sz="4" w:space="0" w:color="auto"/>
+        <w:insideH w:val="single" w:sz="4" w:space="0" w:color="auto"/>
+        <w:insideV w:val="single" w:sz="4" w:space="0" w:color="auto"/>
+      </w:tblBorders>
+      <w:tblCellMar>
+        <w:top w:w="0" w:type="dxa"/>
+        <w:left w:w="108" w:type="dxa"/>
+        <w:bottom w:w="0" w:type="dxa"/>
+        <w:right w:w="108" w:type="dxa"/>
+      </w:tblCellMar>
+    </w:tblPr>
+  </w:style>
 </w:styles>
 </file>
 
@@ -2821,6 +4660,32 @@
       <w:sz w:val="16"/>
       <w:szCs w:val="16"/>
     </w:rPr>
+  </w:style>
+  <w:style w:type="table" w:styleId="Grilledutableau">
+    <w:name w:val="Table Grid"/>
+    <w:basedOn w:val="TableauNormal"/>
+    <w:uiPriority w:val="59"/>
+    <w:rsid w:val="00675ABA"/>
+    <w:pPr>
+      <w:spacing w:after="0" w:line="240" w:lineRule="auto"/>
+    </w:pPr>
+    <w:tblPr>
+      <w:tblInd w:w="0" w:type="dxa"/>
+      <w:tblBorders>
+        <w:top w:val="single" w:sz="4" w:space="0" w:color="auto"/>
+        <w:left w:val="single" w:sz="4" w:space="0" w:color="auto"/>
+        <w:bottom w:val="single" w:sz="4" w:space="0" w:color="auto"/>
+        <w:right w:val="single" w:sz="4" w:space="0" w:color="auto"/>
+        <w:insideH w:val="single" w:sz="4" w:space="0" w:color="auto"/>
+        <w:insideV w:val="single" w:sz="4" w:space="0" w:color="auto"/>
+      </w:tblBorders>
+      <w:tblCellMar>
+        <w:top w:w="0" w:type="dxa"/>
+        <w:left w:w="108" w:type="dxa"/>
+        <w:bottom w:w="0" w:type="dxa"/>
+        <w:right w:w="108" w:type="dxa"/>
+      </w:tblCellMar>
+    </w:tblPr>
   </w:style>
 </w:styles>
 </file>
@@ -3115,7 +4980,7 @@
 </file>
 
 <file path=customXml/itemProps1.xml><?xml version="1.0" encoding="utf-8"?>
-<ds:datastoreItem xmlns:ds="http://schemas.openxmlformats.org/officeDocument/2006/customXml" ds:itemID="{8DF1DCAF-FA4D-4BF7-8F33-0DE1D9DE487C}">
+<ds:datastoreItem xmlns:ds="http://schemas.openxmlformats.org/officeDocument/2006/customXml" ds:itemID="{252103EF-CB3F-492F-B791-C0DB288D65BD}">
   <ds:schemaRefs>
     <ds:schemaRef ds:uri="http://schemas.openxmlformats.org/officeDocument/2006/bibliography"/>
   </ds:schemaRefs>

</xml_diff>

<commit_message>
trouvé X) porte et switch roger
</commit_message>
<xml_diff>
--- a/docs/GDD.docx
+++ b/docs/GDD.docx
@@ -1079,6 +1079,8 @@
         </w:rPr>
         <w:t>Alsea</w:t>
       </w:r>
+      <w:bookmarkStart w:id="0" w:name="_GoBack"/>
+      <w:bookmarkEnd w:id="0"/>
       <w:proofErr w:type="spellEnd"/>
     </w:p>
     <w:tbl>
@@ -2623,23 +2625,7 @@
           <w:sz w:val="28"/>
           <w:szCs w:val="28"/>
         </w:rPr>
-        <w:t xml:space="preserve"> et sur une </w:t>
-      </w:r>
-      <w:bookmarkStart w:id="0" w:name="_GoBack"/>
-      <w:r>
-        <w:rPr>
-          <w:sz w:val="28"/>
-          <w:szCs w:val="28"/>
-        </w:rPr>
-        <w:t xml:space="preserve">trajectoire variable selon l’arme sélectionné. Soustrait la valeur munitions par </w:t>
-      </w:r>
-      <w:bookmarkEnd w:id="0"/>
-      <w:r>
-        <w:rPr>
-          <w:sz w:val="28"/>
-          <w:szCs w:val="28"/>
-        </w:rPr>
-        <w:t xml:space="preserve">le nombre de </w:t>
+        <w:t xml:space="preserve"> et sur une trajectoire variable selon l’arme sélectionné. Soustrait la valeur munitions par le nombre de </w:t>
       </w:r>
       <w:r>
         <w:rPr>
@@ -3162,6 +3148,106 @@
     </w:p>
     <w:p>
       <w:pPr>
+        <w:rPr>
+          <w:b/>
+          <w:color w:val="FF0000"/>
+          <w:sz w:val="40"/>
+          <w:szCs w:val="40"/>
+        </w:rPr>
+      </w:pPr>
+    </w:p>
+    <w:p>
+      <w:pPr>
+        <w:rPr>
+          <w:b/>
+          <w:color w:val="FF0000"/>
+          <w:sz w:val="40"/>
+          <w:szCs w:val="40"/>
+        </w:rPr>
+      </w:pPr>
+    </w:p>
+    <w:p>
+      <w:pPr>
+        <w:rPr>
+          <w:b/>
+          <w:color w:val="FF0000"/>
+          <w:sz w:val="40"/>
+          <w:szCs w:val="40"/>
+        </w:rPr>
+      </w:pPr>
+    </w:p>
+    <w:p>
+      <w:pPr>
+        <w:rPr>
+          <w:b/>
+          <w:color w:val="FF0000"/>
+          <w:sz w:val="40"/>
+          <w:szCs w:val="40"/>
+        </w:rPr>
+      </w:pPr>
+    </w:p>
+    <w:p>
+      <w:pPr>
+        <w:rPr>
+          <w:b/>
+          <w:color w:val="FF0000"/>
+          <w:sz w:val="40"/>
+          <w:szCs w:val="40"/>
+        </w:rPr>
+      </w:pPr>
+    </w:p>
+    <w:p>
+      <w:pPr>
+        <w:rPr>
+          <w:b/>
+          <w:color w:val="FF0000"/>
+          <w:sz w:val="40"/>
+          <w:szCs w:val="40"/>
+        </w:rPr>
+      </w:pPr>
+    </w:p>
+    <w:p>
+      <w:pPr>
+        <w:rPr>
+          <w:b/>
+          <w:color w:val="FF0000"/>
+          <w:sz w:val="40"/>
+          <w:szCs w:val="40"/>
+        </w:rPr>
+      </w:pPr>
+    </w:p>
+    <w:p>
+      <w:pPr>
+        <w:rPr>
+          <w:b/>
+          <w:color w:val="FF0000"/>
+          <w:sz w:val="40"/>
+          <w:szCs w:val="40"/>
+        </w:rPr>
+      </w:pPr>
+    </w:p>
+    <w:p>
+      <w:pPr>
+        <w:rPr>
+          <w:b/>
+          <w:color w:val="FF0000"/>
+          <w:sz w:val="40"/>
+          <w:szCs w:val="40"/>
+        </w:rPr>
+      </w:pPr>
+    </w:p>
+    <w:p>
+      <w:pPr>
+        <w:rPr>
+          <w:b/>
+          <w:color w:val="FF0000"/>
+          <w:sz w:val="40"/>
+          <w:szCs w:val="40"/>
+        </w:rPr>
+      </w:pPr>
+    </w:p>
+    <w:p>
+      <w:pPr>
         <w:jc w:val="center"/>
         <w:rPr>
           <w:b/>
@@ -3179,6 +3265,7 @@
           <w:szCs w:val="40"/>
           <w:lang w:eastAsia="fr-FR"/>
         </w:rPr>
+        <w:lastRenderedPageBreak/>
         <mc:AlternateContent>
           <mc:Choice Requires="wps">
             <w:drawing>
@@ -4055,16 +4142,7 @@
           <w:sz w:val="40"/>
           <w:szCs w:val="40"/>
         </w:rPr>
-        <w:t xml:space="preserve">cette zone permet d’exercer les </w:t>
-      </w:r>
-      <w:r>
-        <w:rPr>
-          <w:b/>
-          <w:sz w:val="40"/>
-          <w:szCs w:val="40"/>
-        </w:rPr>
-        <w:lastRenderedPageBreak/>
-        <w:t>inputs de déplacements, la zone est grande et permet au joueurs de ne pas avoir a visé un bouton précis pour la large palette d’options permettent de déplacer l’héroïne.</w:t>
+        <w:t>cette zone permet d’exercer les inputs de déplacements, la zone est grande et permet au joueurs de ne pas avoir a visé un bouton précis pour la large palette d’options permettent de déplacer l’héroïne.</w:t>
       </w:r>
     </w:p>
     <w:p>
@@ -4158,6 +4236,7 @@
           <w:szCs w:val="40"/>
           <w:lang w:eastAsia="fr-FR"/>
         </w:rPr>
+        <w:lastRenderedPageBreak/>
         <w:drawing>
           <wp:inline distT="0" distB="0" distL="0" distR="0" wp14:anchorId="5946F7B9" wp14:editId="129A62F4">
             <wp:extent cx="5760720" cy="3975100"/>
@@ -4219,7 +4298,6 @@
           <w:szCs w:val="40"/>
           <w:u w:val="single"/>
         </w:rPr>
-        <w:lastRenderedPageBreak/>
         <w:t>Se</w:t>
       </w:r>
       <w:proofErr w:type="spellEnd"/>
@@ -7653,28 +7731,28 @@
     </dgm:pt>
   </dgm:ptLst>
   <dgm:cxnLst>
-    <dgm:cxn modelId="{06905115-3F1F-4B42-B346-BB5DED7310D3}" type="presOf" srcId="{1379A22E-BAA4-4F3B-BAE2-6133DBC51CA5}" destId="{64BE96C6-C62A-4CDB-BA24-D95C1A9C7FBC}" srcOrd="1" destOrd="0" presId="urn:microsoft.com/office/officeart/2005/8/layout/cycle2"/>
+    <dgm:cxn modelId="{C457B1F2-166D-4C4C-B9A2-4CEC45DF594D}" type="presOf" srcId="{7F271B5E-D8BB-47F6-ADE5-14FA200131BB}" destId="{44B3CF8C-44BF-4E5C-8EBD-671C2F1899D4}" srcOrd="0" destOrd="0" presId="urn:microsoft.com/office/officeart/2005/8/layout/cycle2"/>
     <dgm:cxn modelId="{A1E573AD-B33D-4FFE-9CCA-54600B4BF5BF}" srcId="{C5DB200C-B4D3-406D-8E3B-BF2B2CA06FE0}" destId="{7F271B5E-D8BB-47F6-ADE5-14FA200131BB}" srcOrd="0" destOrd="0" parTransId="{4F821728-B43F-45C0-94D9-BEE80C686F9B}" sibTransId="{C5F84369-C2D7-4BA0-BF6D-89C0B097575D}"/>
-    <dgm:cxn modelId="{FBC0B3BA-01DF-4C17-9C0D-4AE2E9A2B05D}" type="presOf" srcId="{C5F84369-C2D7-4BA0-BF6D-89C0B097575D}" destId="{27393577-11A9-4892-B45E-0957E1F48B54}" srcOrd="1" destOrd="0" presId="urn:microsoft.com/office/officeart/2005/8/layout/cycle2"/>
-    <dgm:cxn modelId="{25C771A5-F8FA-46F9-AE78-85A12063E6AE}" type="presOf" srcId="{7F271B5E-D8BB-47F6-ADE5-14FA200131BB}" destId="{44B3CF8C-44BF-4E5C-8EBD-671C2F1899D4}" srcOrd="0" destOrd="0" presId="urn:microsoft.com/office/officeart/2005/8/layout/cycle2"/>
+    <dgm:cxn modelId="{B3A5EE04-C2FB-4DD9-BF15-D44AB1AC70D1}" type="presOf" srcId="{2E9A261B-3F57-4935-823F-5D8C35BA94FD}" destId="{7B8BBD8F-5899-4DD2-B1EB-ECED93BF202B}" srcOrd="0" destOrd="0" presId="urn:microsoft.com/office/officeart/2005/8/layout/cycle2"/>
+    <dgm:cxn modelId="{4C4EB163-4EEB-4BA9-B452-B942AFED184F}" type="presOf" srcId="{E7009C72-D51A-4F81-9727-579BB5323C7A}" destId="{1942E34B-4B11-44E2-8012-F101AB02513E}" srcOrd="0" destOrd="0" presId="urn:microsoft.com/office/officeart/2005/8/layout/cycle2"/>
+    <dgm:cxn modelId="{935FBF44-E3BC-4D0A-B2D0-C0847CF8DA3A}" type="presOf" srcId="{C5F84369-C2D7-4BA0-BF6D-89C0B097575D}" destId="{27393577-11A9-4892-B45E-0957E1F48B54}" srcOrd="1" destOrd="0" presId="urn:microsoft.com/office/officeart/2005/8/layout/cycle2"/>
+    <dgm:cxn modelId="{A6255FDA-8A4B-48CE-8B5F-6E2CC446BEF1}" type="presOf" srcId="{6893E1AF-43FD-4461-B22E-9023D1E265DB}" destId="{6BE2C5CC-18E7-47E2-9CE3-8EE8F196E958}" srcOrd="0" destOrd="0" presId="urn:microsoft.com/office/officeart/2005/8/layout/cycle2"/>
+    <dgm:cxn modelId="{288F7146-8197-4A2F-A40C-6A7EDBE70F4E}" type="presOf" srcId="{1379A22E-BAA4-4F3B-BAE2-6133DBC51CA5}" destId="{64BE96C6-C62A-4CDB-BA24-D95C1A9C7FBC}" srcOrd="1" destOrd="0" presId="urn:microsoft.com/office/officeart/2005/8/layout/cycle2"/>
     <dgm:cxn modelId="{CF8A509D-8216-4BC4-98B6-BD2030096AC4}" srcId="{C5DB200C-B4D3-406D-8E3B-BF2B2CA06FE0}" destId="{6893E1AF-43FD-4461-B22E-9023D1E265DB}" srcOrd="2" destOrd="0" parTransId="{C7B757F8-88E8-40F5-85DA-A335D5A0866B}" sibTransId="{1379A22E-BAA4-4F3B-BAE2-6133DBC51CA5}"/>
-    <dgm:cxn modelId="{146E7868-1825-45C3-AA1A-EFCBF70058E6}" type="presOf" srcId="{C5F84369-C2D7-4BA0-BF6D-89C0B097575D}" destId="{885F78C4-5764-4C9B-9C81-DB1117AE4C45}" srcOrd="0" destOrd="0" presId="urn:microsoft.com/office/officeart/2005/8/layout/cycle2"/>
-    <dgm:cxn modelId="{9EC3707E-1D0A-4511-A432-659BDE323571}" type="presOf" srcId="{6893E1AF-43FD-4461-B22E-9023D1E265DB}" destId="{6BE2C5CC-18E7-47E2-9CE3-8EE8F196E958}" srcOrd="0" destOrd="0" presId="urn:microsoft.com/office/officeart/2005/8/layout/cycle2"/>
-    <dgm:cxn modelId="{20C4A528-B0FD-4E1F-9BFE-8C100E0A9892}" type="presOf" srcId="{C5DB200C-B4D3-406D-8E3B-BF2B2CA06FE0}" destId="{193FE641-6E78-4B4C-B32A-074DC2772ADF}" srcOrd="0" destOrd="0" presId="urn:microsoft.com/office/officeart/2005/8/layout/cycle2"/>
-    <dgm:cxn modelId="{BBCA0984-EC36-4D08-A3FD-1D5C04AD2FCE}" type="presOf" srcId="{2E9A261B-3F57-4935-823F-5D8C35BA94FD}" destId="{7B8BBD8F-5899-4DD2-B1EB-ECED93BF202B}" srcOrd="0" destOrd="0" presId="urn:microsoft.com/office/officeart/2005/8/layout/cycle2"/>
+    <dgm:cxn modelId="{638C5E32-F5F4-44C5-9161-5BCA18BF66A9}" type="presOf" srcId="{C5F84369-C2D7-4BA0-BF6D-89C0B097575D}" destId="{885F78C4-5764-4C9B-9C81-DB1117AE4C45}" srcOrd="0" destOrd="0" presId="urn:microsoft.com/office/officeart/2005/8/layout/cycle2"/>
+    <dgm:cxn modelId="{9A921313-7808-4A16-AF2A-B01F307B5A11}" type="presOf" srcId="{1379A22E-BAA4-4F3B-BAE2-6133DBC51CA5}" destId="{A5308E5D-B34B-4F6B-81A1-31331C3FA76A}" srcOrd="0" destOrd="0" presId="urn:microsoft.com/office/officeart/2005/8/layout/cycle2"/>
+    <dgm:cxn modelId="{780389D4-9AAF-45EA-A508-F76FE3E054C5}" type="presOf" srcId="{C5DB200C-B4D3-406D-8E3B-BF2B2CA06FE0}" destId="{193FE641-6E78-4B4C-B32A-074DC2772ADF}" srcOrd="0" destOrd="0" presId="urn:microsoft.com/office/officeart/2005/8/layout/cycle2"/>
+    <dgm:cxn modelId="{95B22514-5965-4915-9AF9-435A14E56B21}" type="presOf" srcId="{2E9A261B-3F57-4935-823F-5D8C35BA94FD}" destId="{F2FFABA4-F9DE-4476-BE0E-E8D421CA1D80}" srcOrd="1" destOrd="0" presId="urn:microsoft.com/office/officeart/2005/8/layout/cycle2"/>
     <dgm:cxn modelId="{A347B883-1511-404D-9E34-A5955F54EDE4}" srcId="{C5DB200C-B4D3-406D-8E3B-BF2B2CA06FE0}" destId="{E7009C72-D51A-4F81-9727-579BB5323C7A}" srcOrd="1" destOrd="0" parTransId="{74940375-45DE-4793-9F01-EF78D734774B}" sibTransId="{2E9A261B-3F57-4935-823F-5D8C35BA94FD}"/>
-    <dgm:cxn modelId="{F6D2A64A-207C-4C9A-96CA-71EA56FC0E88}" type="presOf" srcId="{2E9A261B-3F57-4935-823F-5D8C35BA94FD}" destId="{F2FFABA4-F9DE-4476-BE0E-E8D421CA1D80}" srcOrd="1" destOrd="0" presId="urn:microsoft.com/office/officeart/2005/8/layout/cycle2"/>
-    <dgm:cxn modelId="{03C70C11-4F69-468F-A364-6BFCD9AD4B5B}" type="presOf" srcId="{E7009C72-D51A-4F81-9727-579BB5323C7A}" destId="{1942E34B-4B11-44E2-8012-F101AB02513E}" srcOrd="0" destOrd="0" presId="urn:microsoft.com/office/officeart/2005/8/layout/cycle2"/>
-    <dgm:cxn modelId="{FA7AB38E-8673-41DA-ADAB-99FE7536AA35}" type="presOf" srcId="{1379A22E-BAA4-4F3B-BAE2-6133DBC51CA5}" destId="{A5308E5D-B34B-4F6B-81A1-31331C3FA76A}" srcOrd="0" destOrd="0" presId="urn:microsoft.com/office/officeart/2005/8/layout/cycle2"/>
-    <dgm:cxn modelId="{3575EB8F-3F0D-4118-AAD9-031CE1B8EF3D}" type="presParOf" srcId="{193FE641-6E78-4B4C-B32A-074DC2772ADF}" destId="{44B3CF8C-44BF-4E5C-8EBD-671C2F1899D4}" srcOrd="0" destOrd="0" presId="urn:microsoft.com/office/officeart/2005/8/layout/cycle2"/>
-    <dgm:cxn modelId="{359ED3B5-8DC6-4E3F-8C1D-D8F2720B9477}" type="presParOf" srcId="{193FE641-6E78-4B4C-B32A-074DC2772ADF}" destId="{885F78C4-5764-4C9B-9C81-DB1117AE4C45}" srcOrd="1" destOrd="0" presId="urn:microsoft.com/office/officeart/2005/8/layout/cycle2"/>
-    <dgm:cxn modelId="{B7025619-7B85-4180-9A17-A6D80C1A65D1}" type="presParOf" srcId="{885F78C4-5764-4C9B-9C81-DB1117AE4C45}" destId="{27393577-11A9-4892-B45E-0957E1F48B54}" srcOrd="0" destOrd="0" presId="urn:microsoft.com/office/officeart/2005/8/layout/cycle2"/>
-    <dgm:cxn modelId="{029B09EC-CD14-4983-B7EE-30C227CC1F6C}" type="presParOf" srcId="{193FE641-6E78-4B4C-B32A-074DC2772ADF}" destId="{1942E34B-4B11-44E2-8012-F101AB02513E}" srcOrd="2" destOrd="0" presId="urn:microsoft.com/office/officeart/2005/8/layout/cycle2"/>
-    <dgm:cxn modelId="{1EF18C49-DFAE-43B0-81A5-FC30DD1D9F75}" type="presParOf" srcId="{193FE641-6E78-4B4C-B32A-074DC2772ADF}" destId="{7B8BBD8F-5899-4DD2-B1EB-ECED93BF202B}" srcOrd="3" destOrd="0" presId="urn:microsoft.com/office/officeart/2005/8/layout/cycle2"/>
-    <dgm:cxn modelId="{BA60B1EB-F61F-4EC5-A8C7-8664AEDAEBF6}" type="presParOf" srcId="{7B8BBD8F-5899-4DD2-B1EB-ECED93BF202B}" destId="{F2FFABA4-F9DE-4476-BE0E-E8D421CA1D80}" srcOrd="0" destOrd="0" presId="urn:microsoft.com/office/officeart/2005/8/layout/cycle2"/>
-    <dgm:cxn modelId="{EE6F0B6E-5409-4076-B520-CBC70685385F}" type="presParOf" srcId="{193FE641-6E78-4B4C-B32A-074DC2772ADF}" destId="{6BE2C5CC-18E7-47E2-9CE3-8EE8F196E958}" srcOrd="4" destOrd="0" presId="urn:microsoft.com/office/officeart/2005/8/layout/cycle2"/>
-    <dgm:cxn modelId="{6C2D4983-0498-4401-8C67-336D877A6D06}" type="presParOf" srcId="{193FE641-6E78-4B4C-B32A-074DC2772ADF}" destId="{A5308E5D-B34B-4F6B-81A1-31331C3FA76A}" srcOrd="5" destOrd="0" presId="urn:microsoft.com/office/officeart/2005/8/layout/cycle2"/>
-    <dgm:cxn modelId="{3429BA7A-B7DB-42C7-BBFD-5708C3FE7F06}" type="presParOf" srcId="{A5308E5D-B34B-4F6B-81A1-31331C3FA76A}" destId="{64BE96C6-C62A-4CDB-BA24-D95C1A9C7FBC}" srcOrd="0" destOrd="0" presId="urn:microsoft.com/office/officeart/2005/8/layout/cycle2"/>
+    <dgm:cxn modelId="{FE2E5810-8FF0-412E-AE4A-99CCD8C349CB}" type="presParOf" srcId="{193FE641-6E78-4B4C-B32A-074DC2772ADF}" destId="{44B3CF8C-44BF-4E5C-8EBD-671C2F1899D4}" srcOrd="0" destOrd="0" presId="urn:microsoft.com/office/officeart/2005/8/layout/cycle2"/>
+    <dgm:cxn modelId="{2898FF4C-C7C4-48B6-921D-0505F00903B4}" type="presParOf" srcId="{193FE641-6E78-4B4C-B32A-074DC2772ADF}" destId="{885F78C4-5764-4C9B-9C81-DB1117AE4C45}" srcOrd="1" destOrd="0" presId="urn:microsoft.com/office/officeart/2005/8/layout/cycle2"/>
+    <dgm:cxn modelId="{24F544E5-C12D-4477-9D80-54BDDBA1BFDA}" type="presParOf" srcId="{885F78C4-5764-4C9B-9C81-DB1117AE4C45}" destId="{27393577-11A9-4892-B45E-0957E1F48B54}" srcOrd="0" destOrd="0" presId="urn:microsoft.com/office/officeart/2005/8/layout/cycle2"/>
+    <dgm:cxn modelId="{5AA1B4B1-E6CA-464D-A3E7-A89520ECC93D}" type="presParOf" srcId="{193FE641-6E78-4B4C-B32A-074DC2772ADF}" destId="{1942E34B-4B11-44E2-8012-F101AB02513E}" srcOrd="2" destOrd="0" presId="urn:microsoft.com/office/officeart/2005/8/layout/cycle2"/>
+    <dgm:cxn modelId="{42F53156-D4D9-4CAE-B670-048311F8F825}" type="presParOf" srcId="{193FE641-6E78-4B4C-B32A-074DC2772ADF}" destId="{7B8BBD8F-5899-4DD2-B1EB-ECED93BF202B}" srcOrd="3" destOrd="0" presId="urn:microsoft.com/office/officeart/2005/8/layout/cycle2"/>
+    <dgm:cxn modelId="{240AD731-AA65-4BAF-8554-EB7FABB55FA1}" type="presParOf" srcId="{7B8BBD8F-5899-4DD2-B1EB-ECED93BF202B}" destId="{F2FFABA4-F9DE-4476-BE0E-E8D421CA1D80}" srcOrd="0" destOrd="0" presId="urn:microsoft.com/office/officeart/2005/8/layout/cycle2"/>
+    <dgm:cxn modelId="{F020DB7B-26AC-4E08-BA4B-342405992871}" type="presParOf" srcId="{193FE641-6E78-4B4C-B32A-074DC2772ADF}" destId="{6BE2C5CC-18E7-47E2-9CE3-8EE8F196E958}" srcOrd="4" destOrd="0" presId="urn:microsoft.com/office/officeart/2005/8/layout/cycle2"/>
+    <dgm:cxn modelId="{65C7EF73-1A92-4F93-88E2-B62BD91D4988}" type="presParOf" srcId="{193FE641-6E78-4B4C-B32A-074DC2772ADF}" destId="{A5308E5D-B34B-4F6B-81A1-31331C3FA76A}" srcOrd="5" destOrd="0" presId="urn:microsoft.com/office/officeart/2005/8/layout/cycle2"/>
+    <dgm:cxn modelId="{AC31A48B-5635-42BA-A378-772B9550C9DF}" type="presParOf" srcId="{A5308E5D-B34B-4F6B-81A1-31331C3FA76A}" destId="{64BE96C6-C62A-4CDB-BA24-D95C1A9C7FBC}" srcOrd="0" destOrd="0" presId="urn:microsoft.com/office/officeart/2005/8/layout/cycle2"/>
   </dgm:cxnLst>
   <dgm:bg/>
   <dgm:whole/>
@@ -7889,27 +7967,27 @@
   </dgm:ptLst>
   <dgm:cxnLst>
     <dgm:cxn modelId="{A1E573AD-B33D-4FFE-9CCA-54600B4BF5BF}" srcId="{C5DB200C-B4D3-406D-8E3B-BF2B2CA06FE0}" destId="{7F271B5E-D8BB-47F6-ADE5-14FA200131BB}" srcOrd="0" destOrd="0" parTransId="{4F821728-B43F-45C0-94D9-BEE80C686F9B}" sibTransId="{C5F84369-C2D7-4BA0-BF6D-89C0B097575D}"/>
-    <dgm:cxn modelId="{206B11FC-5004-4C31-AEF7-3A798721B97F}" type="presOf" srcId="{2E9A261B-3F57-4935-823F-5D8C35BA94FD}" destId="{7B8BBD8F-5899-4DD2-B1EB-ECED93BF202B}" srcOrd="0" destOrd="0" presId="urn:microsoft.com/office/officeart/2005/8/layout/cycle2"/>
-    <dgm:cxn modelId="{C3B182D7-4B6C-4925-9CC1-DD15E1928D0E}" type="presOf" srcId="{C5F84369-C2D7-4BA0-BF6D-89C0B097575D}" destId="{27393577-11A9-4892-B45E-0957E1F48B54}" srcOrd="1" destOrd="0" presId="urn:microsoft.com/office/officeart/2005/8/layout/cycle2"/>
-    <dgm:cxn modelId="{52BCF767-E9D5-4872-8A2E-048C75918FF7}" type="presOf" srcId="{1379A22E-BAA4-4F3B-BAE2-6133DBC51CA5}" destId="{64BE96C6-C62A-4CDB-BA24-D95C1A9C7FBC}" srcOrd="1" destOrd="0" presId="urn:microsoft.com/office/officeart/2005/8/layout/cycle2"/>
-    <dgm:cxn modelId="{D700BFAD-9C14-478E-9E00-921D31B472E9}" type="presOf" srcId="{E7009C72-D51A-4F81-9727-579BB5323C7A}" destId="{1942E34B-4B11-44E2-8012-F101AB02513E}" srcOrd="0" destOrd="0" presId="urn:microsoft.com/office/officeart/2005/8/layout/cycle2"/>
-    <dgm:cxn modelId="{4F4D0CB8-D256-4659-85F6-9AEE55258EEB}" type="presOf" srcId="{6893E1AF-43FD-4461-B22E-9023D1E265DB}" destId="{6BE2C5CC-18E7-47E2-9CE3-8EE8F196E958}" srcOrd="0" destOrd="0" presId="urn:microsoft.com/office/officeart/2005/8/layout/cycle2"/>
+    <dgm:cxn modelId="{CFE06311-7F30-4953-9769-2BCBD314AB13}" type="presOf" srcId="{2E9A261B-3F57-4935-823F-5D8C35BA94FD}" destId="{7B8BBD8F-5899-4DD2-B1EB-ECED93BF202B}" srcOrd="0" destOrd="0" presId="urn:microsoft.com/office/officeart/2005/8/layout/cycle2"/>
+    <dgm:cxn modelId="{200405A9-026E-4669-B25B-B74C46D64E95}" type="presOf" srcId="{6893E1AF-43FD-4461-B22E-9023D1E265DB}" destId="{6BE2C5CC-18E7-47E2-9CE3-8EE8F196E958}" srcOrd="0" destOrd="0" presId="urn:microsoft.com/office/officeart/2005/8/layout/cycle2"/>
     <dgm:cxn modelId="{CF8A509D-8216-4BC4-98B6-BD2030096AC4}" srcId="{C5DB200C-B4D3-406D-8E3B-BF2B2CA06FE0}" destId="{6893E1AF-43FD-4461-B22E-9023D1E265DB}" srcOrd="2" destOrd="0" parTransId="{C7B757F8-88E8-40F5-85DA-A335D5A0866B}" sibTransId="{1379A22E-BAA4-4F3B-BAE2-6133DBC51CA5}"/>
-    <dgm:cxn modelId="{C4AD75B6-DAA6-44F4-998C-3E6D3AD64B55}" type="presOf" srcId="{1379A22E-BAA4-4F3B-BAE2-6133DBC51CA5}" destId="{A5308E5D-B34B-4F6B-81A1-31331C3FA76A}" srcOrd="0" destOrd="0" presId="urn:microsoft.com/office/officeart/2005/8/layout/cycle2"/>
-    <dgm:cxn modelId="{141412B3-BD98-4091-A7D5-51B54D6D9F7B}" type="presOf" srcId="{7F271B5E-D8BB-47F6-ADE5-14FA200131BB}" destId="{44B3CF8C-44BF-4E5C-8EBD-671C2F1899D4}" srcOrd="0" destOrd="0" presId="urn:microsoft.com/office/officeart/2005/8/layout/cycle2"/>
+    <dgm:cxn modelId="{7EB96EA6-F4BB-4F61-BF46-056A7EA76A62}" type="presOf" srcId="{2E9A261B-3F57-4935-823F-5D8C35BA94FD}" destId="{F2FFABA4-F9DE-4476-BE0E-E8D421CA1D80}" srcOrd="1" destOrd="0" presId="urn:microsoft.com/office/officeart/2005/8/layout/cycle2"/>
     <dgm:cxn modelId="{A347B883-1511-404D-9E34-A5955F54EDE4}" srcId="{C5DB200C-B4D3-406D-8E3B-BF2B2CA06FE0}" destId="{E7009C72-D51A-4F81-9727-579BB5323C7A}" srcOrd="1" destOrd="0" parTransId="{74940375-45DE-4793-9F01-EF78D734774B}" sibTransId="{2E9A261B-3F57-4935-823F-5D8C35BA94FD}"/>
-    <dgm:cxn modelId="{6373FB88-A9C7-42E5-A722-00AD07A22F78}" type="presOf" srcId="{2E9A261B-3F57-4935-823F-5D8C35BA94FD}" destId="{F2FFABA4-F9DE-4476-BE0E-E8D421CA1D80}" srcOrd="1" destOrd="0" presId="urn:microsoft.com/office/officeart/2005/8/layout/cycle2"/>
-    <dgm:cxn modelId="{003AFE8C-BBD6-4F14-B0A3-EF03AE6B031C}" type="presOf" srcId="{C5F84369-C2D7-4BA0-BF6D-89C0B097575D}" destId="{885F78C4-5764-4C9B-9C81-DB1117AE4C45}" srcOrd="0" destOrd="0" presId="urn:microsoft.com/office/officeart/2005/8/layout/cycle2"/>
-    <dgm:cxn modelId="{766CD36E-7B8B-4DB5-93FF-285BB9BB85F5}" type="presOf" srcId="{C5DB200C-B4D3-406D-8E3B-BF2B2CA06FE0}" destId="{193FE641-6E78-4B4C-B32A-074DC2772ADF}" srcOrd="0" destOrd="0" presId="urn:microsoft.com/office/officeart/2005/8/layout/cycle2"/>
-    <dgm:cxn modelId="{0BD3BD2B-28F4-4B53-890F-5ABFFC895FA3}" type="presParOf" srcId="{193FE641-6E78-4B4C-B32A-074DC2772ADF}" destId="{44B3CF8C-44BF-4E5C-8EBD-671C2F1899D4}" srcOrd="0" destOrd="0" presId="urn:microsoft.com/office/officeart/2005/8/layout/cycle2"/>
-    <dgm:cxn modelId="{463287C3-57EF-40FB-A4A2-7DC8A5555510}" type="presParOf" srcId="{193FE641-6E78-4B4C-B32A-074DC2772ADF}" destId="{885F78C4-5764-4C9B-9C81-DB1117AE4C45}" srcOrd="1" destOrd="0" presId="urn:microsoft.com/office/officeart/2005/8/layout/cycle2"/>
-    <dgm:cxn modelId="{0D02BCFA-F964-45F0-AB46-255D39FAAE68}" type="presParOf" srcId="{885F78C4-5764-4C9B-9C81-DB1117AE4C45}" destId="{27393577-11A9-4892-B45E-0957E1F48B54}" srcOrd="0" destOrd="0" presId="urn:microsoft.com/office/officeart/2005/8/layout/cycle2"/>
-    <dgm:cxn modelId="{18B6DEB2-0FFD-4D19-A591-F9248BE53F14}" type="presParOf" srcId="{193FE641-6E78-4B4C-B32A-074DC2772ADF}" destId="{1942E34B-4B11-44E2-8012-F101AB02513E}" srcOrd="2" destOrd="0" presId="urn:microsoft.com/office/officeart/2005/8/layout/cycle2"/>
-    <dgm:cxn modelId="{C272C9BE-C663-4B5B-98BE-2670DA1612E4}" type="presParOf" srcId="{193FE641-6E78-4B4C-B32A-074DC2772ADF}" destId="{7B8BBD8F-5899-4DD2-B1EB-ECED93BF202B}" srcOrd="3" destOrd="0" presId="urn:microsoft.com/office/officeart/2005/8/layout/cycle2"/>
-    <dgm:cxn modelId="{3AA5F204-7152-4AD7-982F-B2C8A856EE46}" type="presParOf" srcId="{7B8BBD8F-5899-4DD2-B1EB-ECED93BF202B}" destId="{F2FFABA4-F9DE-4476-BE0E-E8D421CA1D80}" srcOrd="0" destOrd="0" presId="urn:microsoft.com/office/officeart/2005/8/layout/cycle2"/>
-    <dgm:cxn modelId="{DF5AA69E-F626-4AFD-8080-60FC1ECCD589}" type="presParOf" srcId="{193FE641-6E78-4B4C-B32A-074DC2772ADF}" destId="{6BE2C5CC-18E7-47E2-9CE3-8EE8F196E958}" srcOrd="4" destOrd="0" presId="urn:microsoft.com/office/officeart/2005/8/layout/cycle2"/>
-    <dgm:cxn modelId="{0DAF55A6-9D91-41A6-9400-E40A8EFBA9C7}" type="presParOf" srcId="{193FE641-6E78-4B4C-B32A-074DC2772ADF}" destId="{A5308E5D-B34B-4F6B-81A1-31331C3FA76A}" srcOrd="5" destOrd="0" presId="urn:microsoft.com/office/officeart/2005/8/layout/cycle2"/>
-    <dgm:cxn modelId="{D35279C9-B3BA-4921-BECB-841CE44E248C}" type="presParOf" srcId="{A5308E5D-B34B-4F6B-81A1-31331C3FA76A}" destId="{64BE96C6-C62A-4CDB-BA24-D95C1A9C7FBC}" srcOrd="0" destOrd="0" presId="urn:microsoft.com/office/officeart/2005/8/layout/cycle2"/>
+    <dgm:cxn modelId="{CFA2FBD2-C046-4FE6-8F8A-D17B0E16AF89}" type="presOf" srcId="{1379A22E-BAA4-4F3B-BAE2-6133DBC51CA5}" destId="{64BE96C6-C62A-4CDB-BA24-D95C1A9C7FBC}" srcOrd="1" destOrd="0" presId="urn:microsoft.com/office/officeart/2005/8/layout/cycle2"/>
+    <dgm:cxn modelId="{346D7827-05AF-4BCA-AB3C-49DB5C4C0358}" type="presOf" srcId="{E7009C72-D51A-4F81-9727-579BB5323C7A}" destId="{1942E34B-4B11-44E2-8012-F101AB02513E}" srcOrd="0" destOrd="0" presId="urn:microsoft.com/office/officeart/2005/8/layout/cycle2"/>
+    <dgm:cxn modelId="{3122C3CF-610C-4FE7-91B0-62736D756717}" type="presOf" srcId="{7F271B5E-D8BB-47F6-ADE5-14FA200131BB}" destId="{44B3CF8C-44BF-4E5C-8EBD-671C2F1899D4}" srcOrd="0" destOrd="0" presId="urn:microsoft.com/office/officeart/2005/8/layout/cycle2"/>
+    <dgm:cxn modelId="{F4F6A078-B3A5-4B3C-A54E-25CF682168AF}" type="presOf" srcId="{C5DB200C-B4D3-406D-8E3B-BF2B2CA06FE0}" destId="{193FE641-6E78-4B4C-B32A-074DC2772ADF}" srcOrd="0" destOrd="0" presId="urn:microsoft.com/office/officeart/2005/8/layout/cycle2"/>
+    <dgm:cxn modelId="{29B837A9-B879-4686-9457-B88E3D216288}" type="presOf" srcId="{C5F84369-C2D7-4BA0-BF6D-89C0B097575D}" destId="{27393577-11A9-4892-B45E-0957E1F48B54}" srcOrd="1" destOrd="0" presId="urn:microsoft.com/office/officeart/2005/8/layout/cycle2"/>
+    <dgm:cxn modelId="{C0A4879B-FFDB-4242-99CC-4CCA445C61C4}" type="presOf" srcId="{C5F84369-C2D7-4BA0-BF6D-89C0B097575D}" destId="{885F78C4-5764-4C9B-9C81-DB1117AE4C45}" srcOrd="0" destOrd="0" presId="urn:microsoft.com/office/officeart/2005/8/layout/cycle2"/>
+    <dgm:cxn modelId="{8F55DB77-783A-4A07-A63B-F27CE4EE42DB}" type="presOf" srcId="{1379A22E-BAA4-4F3B-BAE2-6133DBC51CA5}" destId="{A5308E5D-B34B-4F6B-81A1-31331C3FA76A}" srcOrd="0" destOrd="0" presId="urn:microsoft.com/office/officeart/2005/8/layout/cycle2"/>
+    <dgm:cxn modelId="{36C46E4B-C3BC-4D29-9A4F-3B63270C9851}" type="presParOf" srcId="{193FE641-6E78-4B4C-B32A-074DC2772ADF}" destId="{44B3CF8C-44BF-4E5C-8EBD-671C2F1899D4}" srcOrd="0" destOrd="0" presId="urn:microsoft.com/office/officeart/2005/8/layout/cycle2"/>
+    <dgm:cxn modelId="{0AAA17CC-C560-43E6-AE26-F629ADCBFFC2}" type="presParOf" srcId="{193FE641-6E78-4B4C-B32A-074DC2772ADF}" destId="{885F78C4-5764-4C9B-9C81-DB1117AE4C45}" srcOrd="1" destOrd="0" presId="urn:microsoft.com/office/officeart/2005/8/layout/cycle2"/>
+    <dgm:cxn modelId="{2BB9F93D-9972-443B-831E-A73577BDEFBA}" type="presParOf" srcId="{885F78C4-5764-4C9B-9C81-DB1117AE4C45}" destId="{27393577-11A9-4892-B45E-0957E1F48B54}" srcOrd="0" destOrd="0" presId="urn:microsoft.com/office/officeart/2005/8/layout/cycle2"/>
+    <dgm:cxn modelId="{2CA8E651-1DB0-4324-BF35-672EA1E58E99}" type="presParOf" srcId="{193FE641-6E78-4B4C-B32A-074DC2772ADF}" destId="{1942E34B-4B11-44E2-8012-F101AB02513E}" srcOrd="2" destOrd="0" presId="urn:microsoft.com/office/officeart/2005/8/layout/cycle2"/>
+    <dgm:cxn modelId="{4941929E-EE4D-42A2-98C3-2713702EAA82}" type="presParOf" srcId="{193FE641-6E78-4B4C-B32A-074DC2772ADF}" destId="{7B8BBD8F-5899-4DD2-B1EB-ECED93BF202B}" srcOrd="3" destOrd="0" presId="urn:microsoft.com/office/officeart/2005/8/layout/cycle2"/>
+    <dgm:cxn modelId="{723E2182-CF99-4F1B-B6C9-C64C0AE8C0A5}" type="presParOf" srcId="{7B8BBD8F-5899-4DD2-B1EB-ECED93BF202B}" destId="{F2FFABA4-F9DE-4476-BE0E-E8D421CA1D80}" srcOrd="0" destOrd="0" presId="urn:microsoft.com/office/officeart/2005/8/layout/cycle2"/>
+    <dgm:cxn modelId="{83B19B08-B935-487A-9305-D05CAB8A4DBD}" type="presParOf" srcId="{193FE641-6E78-4B4C-B32A-074DC2772ADF}" destId="{6BE2C5CC-18E7-47E2-9CE3-8EE8F196E958}" srcOrd="4" destOrd="0" presId="urn:microsoft.com/office/officeart/2005/8/layout/cycle2"/>
+    <dgm:cxn modelId="{4EDC4A4D-9DAE-48D8-B246-368E7AC706C2}" type="presParOf" srcId="{193FE641-6E78-4B4C-B32A-074DC2772ADF}" destId="{A5308E5D-B34B-4F6B-81A1-31331C3FA76A}" srcOrd="5" destOrd="0" presId="urn:microsoft.com/office/officeart/2005/8/layout/cycle2"/>
+    <dgm:cxn modelId="{0548E8BB-C7B0-4088-9D4F-2A99EC575D54}" type="presParOf" srcId="{A5308E5D-B34B-4F6B-81A1-31331C3FA76A}" destId="{64BE96C6-C62A-4CDB-BA24-D95C1A9C7FBC}" srcOrd="0" destOrd="0" presId="urn:microsoft.com/office/officeart/2005/8/layout/cycle2"/>
   </dgm:cxnLst>
   <dgm:bg/>
   <dgm:whole/>
@@ -8123,28 +8201,28 @@
     </dgm:pt>
   </dgm:ptLst>
   <dgm:cxnLst>
-    <dgm:cxn modelId="{36C5CCB2-80D8-4A1C-9AE7-F9F69037356B}" type="presOf" srcId="{6893E1AF-43FD-4461-B22E-9023D1E265DB}" destId="{6BE2C5CC-18E7-47E2-9CE3-8EE8F196E958}" srcOrd="0" destOrd="0" presId="urn:microsoft.com/office/officeart/2005/8/layout/cycle2"/>
-    <dgm:cxn modelId="{322CB676-46A2-450D-A4E7-315AD8ADDF19}" type="presOf" srcId="{2E9A261B-3F57-4935-823F-5D8C35BA94FD}" destId="{7B8BBD8F-5899-4DD2-B1EB-ECED93BF202B}" srcOrd="0" destOrd="0" presId="urn:microsoft.com/office/officeart/2005/8/layout/cycle2"/>
-    <dgm:cxn modelId="{13B1C030-2724-44B0-8139-101514BC2CEA}" type="presOf" srcId="{C5DB200C-B4D3-406D-8E3B-BF2B2CA06FE0}" destId="{193FE641-6E78-4B4C-B32A-074DC2772ADF}" srcOrd="0" destOrd="0" presId="urn:microsoft.com/office/officeart/2005/8/layout/cycle2"/>
     <dgm:cxn modelId="{CF8A509D-8216-4BC4-98B6-BD2030096AC4}" srcId="{C5DB200C-B4D3-406D-8E3B-BF2B2CA06FE0}" destId="{6893E1AF-43FD-4461-B22E-9023D1E265DB}" srcOrd="2" destOrd="0" parTransId="{C7B757F8-88E8-40F5-85DA-A335D5A0866B}" sibTransId="{1379A22E-BAA4-4F3B-BAE2-6133DBC51CA5}"/>
+    <dgm:cxn modelId="{A1E573AD-B33D-4FFE-9CCA-54600B4BF5BF}" srcId="{C5DB200C-B4D3-406D-8E3B-BF2B2CA06FE0}" destId="{7F271B5E-D8BB-47F6-ADE5-14FA200131BB}" srcOrd="0" destOrd="0" parTransId="{4F821728-B43F-45C0-94D9-BEE80C686F9B}" sibTransId="{C5F84369-C2D7-4BA0-BF6D-89C0B097575D}"/>
+    <dgm:cxn modelId="{82AFB842-8FFC-446D-8F7B-89A6881A9008}" type="presOf" srcId="{1379A22E-BAA4-4F3B-BAE2-6133DBC51CA5}" destId="{A5308E5D-B34B-4F6B-81A1-31331C3FA76A}" srcOrd="0" destOrd="0" presId="urn:microsoft.com/office/officeart/2005/8/layout/cycle2"/>
+    <dgm:cxn modelId="{1771618C-FD14-4A4F-9DFA-032B09D1EC75}" type="presOf" srcId="{C5DB200C-B4D3-406D-8E3B-BF2B2CA06FE0}" destId="{193FE641-6E78-4B4C-B32A-074DC2772ADF}" srcOrd="0" destOrd="0" presId="urn:microsoft.com/office/officeart/2005/8/layout/cycle2"/>
+    <dgm:cxn modelId="{63461B97-17BC-424E-BA42-652346F8637E}" type="presOf" srcId="{2E9A261B-3F57-4935-823F-5D8C35BA94FD}" destId="{F2FFABA4-F9DE-4476-BE0E-E8D421CA1D80}" srcOrd="1" destOrd="0" presId="urn:microsoft.com/office/officeart/2005/8/layout/cycle2"/>
+    <dgm:cxn modelId="{E92EC701-711A-4E25-90ED-E4ACC8A28990}" type="presOf" srcId="{C5F84369-C2D7-4BA0-BF6D-89C0B097575D}" destId="{885F78C4-5764-4C9B-9C81-DB1117AE4C45}" srcOrd="0" destOrd="0" presId="urn:microsoft.com/office/officeart/2005/8/layout/cycle2"/>
     <dgm:cxn modelId="{A347B883-1511-404D-9E34-A5955F54EDE4}" srcId="{C5DB200C-B4D3-406D-8E3B-BF2B2CA06FE0}" destId="{E7009C72-D51A-4F81-9727-579BB5323C7A}" srcOrd="1" destOrd="0" parTransId="{74940375-45DE-4793-9F01-EF78D734774B}" sibTransId="{2E9A261B-3F57-4935-823F-5D8C35BA94FD}"/>
-    <dgm:cxn modelId="{EA640CAE-3949-478D-AC51-294841A8C925}" type="presOf" srcId="{C5F84369-C2D7-4BA0-BF6D-89C0B097575D}" destId="{27393577-11A9-4892-B45E-0957E1F48B54}" srcOrd="1" destOrd="0" presId="urn:microsoft.com/office/officeart/2005/8/layout/cycle2"/>
-    <dgm:cxn modelId="{A1E573AD-B33D-4FFE-9CCA-54600B4BF5BF}" srcId="{C5DB200C-B4D3-406D-8E3B-BF2B2CA06FE0}" destId="{7F271B5E-D8BB-47F6-ADE5-14FA200131BB}" srcOrd="0" destOrd="0" parTransId="{4F821728-B43F-45C0-94D9-BEE80C686F9B}" sibTransId="{C5F84369-C2D7-4BA0-BF6D-89C0B097575D}"/>
-    <dgm:cxn modelId="{752BEFEA-6574-4915-9CC4-6539B669F1D9}" type="presOf" srcId="{C5F84369-C2D7-4BA0-BF6D-89C0B097575D}" destId="{885F78C4-5764-4C9B-9C81-DB1117AE4C45}" srcOrd="0" destOrd="0" presId="urn:microsoft.com/office/officeart/2005/8/layout/cycle2"/>
-    <dgm:cxn modelId="{163E0829-073E-41BF-82EC-A834B7181828}" type="presOf" srcId="{E7009C72-D51A-4F81-9727-579BB5323C7A}" destId="{1942E34B-4B11-44E2-8012-F101AB02513E}" srcOrd="0" destOrd="0" presId="urn:microsoft.com/office/officeart/2005/8/layout/cycle2"/>
-    <dgm:cxn modelId="{DFE11088-2001-4BCF-ACD4-2683762776C6}" type="presOf" srcId="{2E9A261B-3F57-4935-823F-5D8C35BA94FD}" destId="{F2FFABA4-F9DE-4476-BE0E-E8D421CA1D80}" srcOrd="1" destOrd="0" presId="urn:microsoft.com/office/officeart/2005/8/layout/cycle2"/>
-    <dgm:cxn modelId="{56B2BD86-434A-4868-BB07-C89F4697A39A}" type="presOf" srcId="{7F271B5E-D8BB-47F6-ADE5-14FA200131BB}" destId="{44B3CF8C-44BF-4E5C-8EBD-671C2F1899D4}" srcOrd="0" destOrd="0" presId="urn:microsoft.com/office/officeart/2005/8/layout/cycle2"/>
-    <dgm:cxn modelId="{3D19AD76-04CF-4606-8CDA-83F613799DDB}" type="presOf" srcId="{1379A22E-BAA4-4F3B-BAE2-6133DBC51CA5}" destId="{64BE96C6-C62A-4CDB-BA24-D95C1A9C7FBC}" srcOrd="1" destOrd="0" presId="urn:microsoft.com/office/officeart/2005/8/layout/cycle2"/>
-    <dgm:cxn modelId="{CB0937A3-D9FB-4A49-B06C-3B59A563C82A}" type="presOf" srcId="{1379A22E-BAA4-4F3B-BAE2-6133DBC51CA5}" destId="{A5308E5D-B34B-4F6B-81A1-31331C3FA76A}" srcOrd="0" destOrd="0" presId="urn:microsoft.com/office/officeart/2005/8/layout/cycle2"/>
-    <dgm:cxn modelId="{81162F6A-CA89-476F-A832-A688FBD1AC4D}" type="presParOf" srcId="{193FE641-6E78-4B4C-B32A-074DC2772ADF}" destId="{44B3CF8C-44BF-4E5C-8EBD-671C2F1899D4}" srcOrd="0" destOrd="0" presId="urn:microsoft.com/office/officeart/2005/8/layout/cycle2"/>
-    <dgm:cxn modelId="{E7DDCC83-8AC1-4C3E-81FD-677A43515ABC}" type="presParOf" srcId="{193FE641-6E78-4B4C-B32A-074DC2772ADF}" destId="{885F78C4-5764-4C9B-9C81-DB1117AE4C45}" srcOrd="1" destOrd="0" presId="urn:microsoft.com/office/officeart/2005/8/layout/cycle2"/>
-    <dgm:cxn modelId="{AF1FB28F-FF81-4F61-BF3E-F1C7703ACC05}" type="presParOf" srcId="{885F78C4-5764-4C9B-9C81-DB1117AE4C45}" destId="{27393577-11A9-4892-B45E-0957E1F48B54}" srcOrd="0" destOrd="0" presId="urn:microsoft.com/office/officeart/2005/8/layout/cycle2"/>
-    <dgm:cxn modelId="{7EEEE1C5-AE77-4B79-950A-BBBEF9C4E462}" type="presParOf" srcId="{193FE641-6E78-4B4C-B32A-074DC2772ADF}" destId="{1942E34B-4B11-44E2-8012-F101AB02513E}" srcOrd="2" destOrd="0" presId="urn:microsoft.com/office/officeart/2005/8/layout/cycle2"/>
-    <dgm:cxn modelId="{D7013F2D-B2C6-4D51-85EC-FC1BB52420CF}" type="presParOf" srcId="{193FE641-6E78-4B4C-B32A-074DC2772ADF}" destId="{7B8BBD8F-5899-4DD2-B1EB-ECED93BF202B}" srcOrd="3" destOrd="0" presId="urn:microsoft.com/office/officeart/2005/8/layout/cycle2"/>
-    <dgm:cxn modelId="{578D8F52-4901-46FA-88EC-2FFC269E0A43}" type="presParOf" srcId="{7B8BBD8F-5899-4DD2-B1EB-ECED93BF202B}" destId="{F2FFABA4-F9DE-4476-BE0E-E8D421CA1D80}" srcOrd="0" destOrd="0" presId="urn:microsoft.com/office/officeart/2005/8/layout/cycle2"/>
-    <dgm:cxn modelId="{DC088274-C91B-41CB-B766-A822378BD2A9}" type="presParOf" srcId="{193FE641-6E78-4B4C-B32A-074DC2772ADF}" destId="{6BE2C5CC-18E7-47E2-9CE3-8EE8F196E958}" srcOrd="4" destOrd="0" presId="urn:microsoft.com/office/officeart/2005/8/layout/cycle2"/>
-    <dgm:cxn modelId="{FCA27249-817C-4DE6-8DD1-D1E42780B6E6}" type="presParOf" srcId="{193FE641-6E78-4B4C-B32A-074DC2772ADF}" destId="{A5308E5D-B34B-4F6B-81A1-31331C3FA76A}" srcOrd="5" destOrd="0" presId="urn:microsoft.com/office/officeart/2005/8/layout/cycle2"/>
-    <dgm:cxn modelId="{D6188531-11E6-4029-866F-08854A7ACC54}" type="presParOf" srcId="{A5308E5D-B34B-4F6B-81A1-31331C3FA76A}" destId="{64BE96C6-C62A-4CDB-BA24-D95C1A9C7FBC}" srcOrd="0" destOrd="0" presId="urn:microsoft.com/office/officeart/2005/8/layout/cycle2"/>
+    <dgm:cxn modelId="{03FBB46A-43DF-42DA-B1C1-CE713E68BABF}" type="presOf" srcId="{7F271B5E-D8BB-47F6-ADE5-14FA200131BB}" destId="{44B3CF8C-44BF-4E5C-8EBD-671C2F1899D4}" srcOrd="0" destOrd="0" presId="urn:microsoft.com/office/officeart/2005/8/layout/cycle2"/>
+    <dgm:cxn modelId="{E15ABCA0-DA2C-4E7C-ACCC-FA5615BE018C}" type="presOf" srcId="{E7009C72-D51A-4F81-9727-579BB5323C7A}" destId="{1942E34B-4B11-44E2-8012-F101AB02513E}" srcOrd="0" destOrd="0" presId="urn:microsoft.com/office/officeart/2005/8/layout/cycle2"/>
+    <dgm:cxn modelId="{26C13BF3-CE91-4A40-8294-40336439C136}" type="presOf" srcId="{6893E1AF-43FD-4461-B22E-9023D1E265DB}" destId="{6BE2C5CC-18E7-47E2-9CE3-8EE8F196E958}" srcOrd="0" destOrd="0" presId="urn:microsoft.com/office/officeart/2005/8/layout/cycle2"/>
+    <dgm:cxn modelId="{057EF83E-6E27-4B49-AB3D-E6A399DBC182}" type="presOf" srcId="{1379A22E-BAA4-4F3B-BAE2-6133DBC51CA5}" destId="{64BE96C6-C62A-4CDB-BA24-D95C1A9C7FBC}" srcOrd="1" destOrd="0" presId="urn:microsoft.com/office/officeart/2005/8/layout/cycle2"/>
+    <dgm:cxn modelId="{747D2B5B-AB5F-46EB-A601-D5D9832843CC}" type="presOf" srcId="{C5F84369-C2D7-4BA0-BF6D-89C0B097575D}" destId="{27393577-11A9-4892-B45E-0957E1F48B54}" srcOrd="1" destOrd="0" presId="urn:microsoft.com/office/officeart/2005/8/layout/cycle2"/>
+    <dgm:cxn modelId="{F782FD8D-E4BE-49CB-B244-5E4CBC79008E}" type="presOf" srcId="{2E9A261B-3F57-4935-823F-5D8C35BA94FD}" destId="{7B8BBD8F-5899-4DD2-B1EB-ECED93BF202B}" srcOrd="0" destOrd="0" presId="urn:microsoft.com/office/officeart/2005/8/layout/cycle2"/>
+    <dgm:cxn modelId="{3AB47BE2-91D9-4F9C-810E-654DD6725BF4}" type="presParOf" srcId="{193FE641-6E78-4B4C-B32A-074DC2772ADF}" destId="{44B3CF8C-44BF-4E5C-8EBD-671C2F1899D4}" srcOrd="0" destOrd="0" presId="urn:microsoft.com/office/officeart/2005/8/layout/cycle2"/>
+    <dgm:cxn modelId="{99210308-BFDB-457B-A9BC-0884288050EA}" type="presParOf" srcId="{193FE641-6E78-4B4C-B32A-074DC2772ADF}" destId="{885F78C4-5764-4C9B-9C81-DB1117AE4C45}" srcOrd="1" destOrd="0" presId="urn:microsoft.com/office/officeart/2005/8/layout/cycle2"/>
+    <dgm:cxn modelId="{605B2F0F-D5B3-4F81-9D11-A6F30A4E31B4}" type="presParOf" srcId="{885F78C4-5764-4C9B-9C81-DB1117AE4C45}" destId="{27393577-11A9-4892-B45E-0957E1F48B54}" srcOrd="0" destOrd="0" presId="urn:microsoft.com/office/officeart/2005/8/layout/cycle2"/>
+    <dgm:cxn modelId="{156EFE02-4143-4125-B804-12A5C8A7665C}" type="presParOf" srcId="{193FE641-6E78-4B4C-B32A-074DC2772ADF}" destId="{1942E34B-4B11-44E2-8012-F101AB02513E}" srcOrd="2" destOrd="0" presId="urn:microsoft.com/office/officeart/2005/8/layout/cycle2"/>
+    <dgm:cxn modelId="{564881A9-6249-49FF-8EFD-A821BA93CF21}" type="presParOf" srcId="{193FE641-6E78-4B4C-B32A-074DC2772ADF}" destId="{7B8BBD8F-5899-4DD2-B1EB-ECED93BF202B}" srcOrd="3" destOrd="0" presId="urn:microsoft.com/office/officeart/2005/8/layout/cycle2"/>
+    <dgm:cxn modelId="{DB3F860A-1F2B-4485-A1E9-68B6362DCDCE}" type="presParOf" srcId="{7B8BBD8F-5899-4DD2-B1EB-ECED93BF202B}" destId="{F2FFABA4-F9DE-4476-BE0E-E8D421CA1D80}" srcOrd="0" destOrd="0" presId="urn:microsoft.com/office/officeart/2005/8/layout/cycle2"/>
+    <dgm:cxn modelId="{6FC417D7-49AC-4B8A-A700-28AF6D47DF8B}" type="presParOf" srcId="{193FE641-6E78-4B4C-B32A-074DC2772ADF}" destId="{6BE2C5CC-18E7-47E2-9CE3-8EE8F196E958}" srcOrd="4" destOrd="0" presId="urn:microsoft.com/office/officeart/2005/8/layout/cycle2"/>
+    <dgm:cxn modelId="{1E7D3F3C-BFA6-48C5-AD23-85C349E2E9E5}" type="presParOf" srcId="{193FE641-6E78-4B4C-B32A-074DC2772ADF}" destId="{A5308E5D-B34B-4F6B-81A1-31331C3FA76A}" srcOrd="5" destOrd="0" presId="urn:microsoft.com/office/officeart/2005/8/layout/cycle2"/>
+    <dgm:cxn modelId="{8475664A-CD79-4B20-B4C0-75EF8E0C77DC}" type="presParOf" srcId="{A5308E5D-B34B-4F6B-81A1-31331C3FA76A}" destId="{64BE96C6-C62A-4CDB-BA24-D95C1A9C7FBC}" srcOrd="0" destOrd="0" presId="urn:microsoft.com/office/officeart/2005/8/layout/cycle2"/>
   </dgm:cxnLst>
   <dgm:bg/>
   <dgm:whole/>
@@ -13522,7 +13600,7 @@
 </file>
 
 <file path=customXml/itemProps1.xml><?xml version="1.0" encoding="utf-8"?>
-<ds:datastoreItem xmlns:ds="http://schemas.openxmlformats.org/officeDocument/2006/customXml" ds:itemID="{7CBDF7A7-5918-430E-9D5D-C70B6927A496}">
+<ds:datastoreItem xmlns:ds="http://schemas.openxmlformats.org/officeDocument/2006/customXml" ds:itemID="{2622B3BD-2756-48A6-BA16-A56F95BB6D1B}">
   <ds:schemaRefs>
     <ds:schemaRef ds:uri="http://schemas.openxmlformats.org/officeDocument/2006/bibliography"/>
   </ds:schemaRefs>

</xml_diff>